<commit_message>
MODIFIQUE EL .DOCX A .docx
</commit_message>
<xml_diff>
--- a/plantilla/VALORACIONEST.AUD.docx
+++ b/plantilla/VALORACIONEST.AUD.docx
@@ -170,7 +170,23 @@
         <w:t xml:space="preserve">} </w:t>
       </w:r>
       <w:r>
-        <w:t xml:space="preserve">Registro Civil :{registroCivil} Genero: </w:t>
+        <w:t xml:space="preserve">Registro </w:t>
+      </w:r>
+      <w:proofErr w:type="gramStart"/>
+      <w:r>
+        <w:t>Civil :</w:t>
+      </w:r>
+      <w:proofErr w:type="gramEnd"/>
+      <w:r>
+        <w:t>{</w:t>
+      </w:r>
+      <w:proofErr w:type="spellStart"/>
+      <w:r>
+        <w:t>registroCivil</w:t>
+      </w:r>
+      <w:proofErr w:type="spellEnd"/>
+      <w:r>
+        <w:t xml:space="preserve">} Genero: </w:t>
       </w:r>
       <w:r>
         <w:rPr>
@@ -194,10 +210,21 @@
         <w:rPr>
           <w:u w:val="single"/>
         </w:rPr>
-        <w:t xml:space="preserve">{talla} </w:t>
-      </w:r>
-      <w:r>
-        <w:t xml:space="preserve"> Dirección de Domicilio:</w:t>
+        <w:t>{</w:t>
+      </w:r>
+      <w:proofErr w:type="gramStart"/>
+      <w:r>
+        <w:rPr>
+          <w:u w:val="single"/>
+        </w:rPr>
+        <w:t xml:space="preserve">talla} </w:t>
+      </w:r>
+      <w:r>
+        <w:t xml:space="preserve"> Dirección</w:t>
+      </w:r>
+      <w:proofErr w:type="gramEnd"/>
+      <w:r>
+        <w:t xml:space="preserve"> de Domicilio:</w:t>
       </w:r>
       <w:r>
         <w:rPr>
@@ -211,9 +238,11 @@
         </w:rPr>
         <w:t>{</w:t>
       </w:r>
+      <w:proofErr w:type="spellStart"/>
       <w:r>
         <w:t>direccion</w:t>
       </w:r>
+      <w:proofErr w:type="spellEnd"/>
       <w:r>
         <w:rPr>
           <w:u w:val="single"/>
@@ -227,7 +256,21 @@
         <w:rPr>
           <w:u w:val="single"/>
         </w:rPr>
-        <w:t xml:space="preserve">{telefono} </w:t>
+        <w:t>{</w:t>
+      </w:r>
+      <w:proofErr w:type="spellStart"/>
+      <w:r>
+        <w:rPr>
+          <w:u w:val="single"/>
+        </w:rPr>
+        <w:t>telefono</w:t>
+      </w:r>
+      <w:proofErr w:type="spellEnd"/>
+      <w:r>
+        <w:rPr>
+          <w:u w:val="single"/>
+        </w:rPr>
+        <w:t xml:space="preserve">} </w:t>
       </w:r>
       <w:r>
         <w:t xml:space="preserve">Celular{celular} Pediatra tratante: </w:t>
@@ -251,7 +294,21 @@
         <w:rPr>
           <w:u w:val="single"/>
         </w:rPr>
-        <w:t xml:space="preserve">{madreNombre} </w:t>
+        <w:t>{</w:t>
+      </w:r>
+      <w:proofErr w:type="spellStart"/>
+      <w:r>
+        <w:rPr>
+          <w:u w:val="single"/>
+        </w:rPr>
+        <w:t>madreNombre</w:t>
+      </w:r>
+      <w:proofErr w:type="spellEnd"/>
+      <w:r>
+        <w:rPr>
+          <w:u w:val="single"/>
+        </w:rPr>
+        <w:t xml:space="preserve">} </w:t>
       </w:r>
       <w:r>
         <w:t xml:space="preserve">Edad: </w:t>
@@ -260,7 +317,22 @@
         <w:rPr>
           <w:u w:val="single"/>
         </w:rPr>
-        <w:t xml:space="preserve">{madreEdad} </w:t>
+        <w:t>{</w:t>
+      </w:r>
+      <w:proofErr w:type="spellStart"/>
+      <w:proofErr w:type="gramStart"/>
+      <w:r>
+        <w:rPr>
+          <w:u w:val="single"/>
+        </w:rPr>
+        <w:t>madreEdad</w:t>
+      </w:r>
+      <w:proofErr w:type="spellEnd"/>
+      <w:r>
+        <w:rPr>
+          <w:u w:val="single"/>
+        </w:rPr>
+        <w:t xml:space="preserve">} </w:t>
       </w:r>
       <w:r>
         <w:rPr>
@@ -270,7 +342,11 @@
         <w:t xml:space="preserve"> </w:t>
       </w:r>
       <w:r>
-        <w:t>Ocupación:</w:t>
+        <w:t>Ocupación</w:t>
+      </w:r>
+      <w:proofErr w:type="gramEnd"/>
+      <w:r>
+        <w:t>:</w:t>
       </w:r>
       <w:r>
         <w:rPr>
@@ -282,10 +358,42 @@
         <w:rPr>
           <w:u w:val="single"/>
         </w:rPr>
-        <w:t xml:space="preserve">{madreOcupacion} </w:t>
-      </w:r>
-      <w:r>
-        <w:t xml:space="preserve"> Nombres y apellidos del Padre:{padreNombre} </w:t>
+        <w:t>{</w:t>
+      </w:r>
+      <w:proofErr w:type="spellStart"/>
+      <w:proofErr w:type="gramStart"/>
+      <w:r>
+        <w:rPr>
+          <w:u w:val="single"/>
+        </w:rPr>
+        <w:t>madreOcupacion</w:t>
+      </w:r>
+      <w:proofErr w:type="spellEnd"/>
+      <w:r>
+        <w:rPr>
+          <w:u w:val="single"/>
+        </w:rPr>
+        <w:t xml:space="preserve">} </w:t>
+      </w:r>
+      <w:r>
+        <w:t xml:space="preserve"> Nombres</w:t>
+      </w:r>
+      <w:proofErr w:type="gramEnd"/>
+      <w:r>
+        <w:t xml:space="preserve"> y apellidos del </w:t>
+      </w:r>
+      <w:proofErr w:type="gramStart"/>
+      <w:r>
+        <w:t>Padre:{</w:t>
+      </w:r>
+      <w:proofErr w:type="spellStart"/>
+      <w:proofErr w:type="gramEnd"/>
+      <w:r>
+        <w:t>padreNombre</w:t>
+      </w:r>
+      <w:proofErr w:type="spellEnd"/>
+      <w:r>
+        <w:t xml:space="preserve">} </w:t>
       </w:r>
       <w:r>
         <w:rPr>
@@ -306,10 +414,32 @@
         <w:rPr>
           <w:u w:val="single"/>
         </w:rPr>
-        <w:t xml:space="preserve">{padreEdad} </w:t>
-      </w:r>
-      <w:r>
-        <w:t>Ocupación{padreOcupacion}</w:t>
+        <w:t>{</w:t>
+      </w:r>
+      <w:proofErr w:type="spellStart"/>
+      <w:r>
+        <w:rPr>
+          <w:u w:val="single"/>
+        </w:rPr>
+        <w:t>padreEdad</w:t>
+      </w:r>
+      <w:proofErr w:type="spellEnd"/>
+      <w:r>
+        <w:rPr>
+          <w:u w:val="single"/>
+        </w:rPr>
+        <w:t xml:space="preserve">} </w:t>
+      </w:r>
+      <w:r>
+        <w:t>Ocupación{</w:t>
+      </w:r>
+      <w:proofErr w:type="spellStart"/>
+      <w:r>
+        <w:t>padreOcupacion</w:t>
+      </w:r>
+      <w:proofErr w:type="spellEnd"/>
+      <w:r>
+        <w:t>}</w:t>
       </w:r>
     </w:p>
     <w:p>
@@ -400,7 +530,23 @@
           <w:color w:val="000000"/>
           <w:u w:val="single"/>
         </w:rPr>
-        <w:t>{motivo_de_consulta}</w:t>
+        <w:t>{</w:t>
+      </w:r>
+      <w:proofErr w:type="spellStart"/>
+      <w:r>
+        <w:rPr>
+          <w:color w:val="000000"/>
+          <w:u w:val="single"/>
+        </w:rPr>
+        <w:t>motivo_de_consulta</w:t>
+      </w:r>
+      <w:proofErr w:type="spellEnd"/>
+      <w:r>
+        <w:rPr>
+          <w:color w:val="000000"/>
+          <w:u w:val="single"/>
+        </w:rPr>
+        <w:t>}</w:t>
       </w:r>
     </w:p>
     <w:p>
@@ -448,13 +594,32 @@
         <w:ind w:left="324" w:right="1353"/>
       </w:pPr>
       <w:r>
-        <w:t>Gestación Planeada(</w:t>
+        <w:t xml:space="preserve">Gestación </w:t>
+      </w:r>
+      <w:proofErr w:type="gramStart"/>
+      <w:r>
+        <w:t>Planeada(</w:t>
       </w:r>
       <w:r>
         <w:rPr>
           <w:spacing w:val="80"/>
         </w:rPr>
-        <w:t xml:space="preserve"> {gestacionPlaneada}</w:t>
+        <w:t xml:space="preserve"> {</w:t>
+      </w:r>
+      <w:proofErr w:type="spellStart"/>
+      <w:proofErr w:type="gramEnd"/>
+      <w:r>
+        <w:rPr>
+          <w:spacing w:val="80"/>
+        </w:rPr>
+        <w:t>gestacionPlaneada</w:t>
+      </w:r>
+      <w:proofErr w:type="spellEnd"/>
+      <w:r>
+        <w:rPr>
+          <w:spacing w:val="80"/>
+        </w:rPr>
+        <w:t>}</w:t>
       </w:r>
       <w:r>
         <w:t>)</w:t>
@@ -475,7 +640,16 @@
         <w:t xml:space="preserve"> </w:t>
       </w:r>
       <w:r>
-        <w:t>({gestacionControlada}</w:t>
+        <w:t>({</w:t>
+      </w:r>
+      <w:proofErr w:type="spellStart"/>
+      <w:r>
+        <w:t>gestacionControlada</w:t>
+      </w:r>
+      <w:proofErr w:type="spellEnd"/>
+      <w:proofErr w:type="gramStart"/>
+      <w:r>
+        <w:t>}</w:t>
       </w:r>
       <w:r>
         <w:rPr>
@@ -484,7 +658,20 @@
         <w:t xml:space="preserve"> </w:t>
       </w:r>
       <w:r>
-        <w:t>)Gestación con métodos anticonceptivos ({gestacionconmetodosanti}</w:t>
+        <w:t>)Gestación</w:t>
+      </w:r>
+      <w:proofErr w:type="gramEnd"/>
+      <w:r>
+        <w:t xml:space="preserve"> con métodos anticonceptivos ({</w:t>
+      </w:r>
+      <w:proofErr w:type="spellStart"/>
+      <w:r>
+        <w:t>gestacionconmetodosanti</w:t>
+      </w:r>
+      <w:proofErr w:type="spellEnd"/>
+      <w:proofErr w:type="gramStart"/>
+      <w:r>
+        <w:t>}</w:t>
       </w:r>
       <w:r>
         <w:rPr>
@@ -495,6 +682,7 @@
       <w:r>
         <w:t>)</w:t>
       </w:r>
+      <w:proofErr w:type="gramEnd"/>
       <w:r>
         <w:rPr>
           <w:spacing w:val="40"/>
@@ -502,7 +690,15 @@
         <w:t xml:space="preserve"> </w:t>
       </w:r>
       <w:r>
-        <w:t>Intento de aborto({intentodeaborto}</w:t>
+        <w:t>Intento de aborto({</w:t>
+      </w:r>
+      <w:proofErr w:type="spellStart"/>
+      <w:r>
+        <w:t>intentodeaborto</w:t>
+      </w:r>
+      <w:proofErr w:type="spellEnd"/>
+      <w:r>
+        <w:t>}</w:t>
       </w:r>
       <w:r>
         <w:rPr>
@@ -521,7 +717,15 @@
         <w:t xml:space="preserve"> </w:t>
       </w:r>
       <w:r>
-        <w:t>({bomitoprimertrimestre}) Ingesta de</w:t>
+        <w:t>({</w:t>
+      </w:r>
+      <w:proofErr w:type="spellStart"/>
+      <w:r>
+        <w:t>bomitoprimertrimestre</w:t>
+      </w:r>
+      <w:proofErr w:type="spellEnd"/>
+      <w:r>
+        <w:t>}) Ingesta de</w:t>
       </w:r>
       <w:r>
         <w:rPr>
@@ -539,7 +743,15 @@
         <w:t xml:space="preserve"> </w:t>
       </w:r>
       <w:r>
-        <w:t>({ingestadefarmacos}) Exposición</w:t>
+        <w:t>({</w:t>
+      </w:r>
+      <w:proofErr w:type="spellStart"/>
+      <w:r>
+        <w:t>ingestadefarmacos</w:t>
+      </w:r>
+      <w:proofErr w:type="spellEnd"/>
+      <w:r>
+        <w:t>}) Exposición</w:t>
       </w:r>
       <w:r>
         <w:rPr>
@@ -566,8 +778,18 @@
         <w:t xml:space="preserve"> </w:t>
       </w:r>
       <w:r>
-        <w:t>({exposicionrayosx})Convulsiones</w:t>
-      </w:r>
+        <w:t>({</w:t>
+      </w:r>
+      <w:proofErr w:type="spellStart"/>
+      <w:r>
+        <w:t>exposicionrayosx</w:t>
+      </w:r>
+      <w:proofErr w:type="spellEnd"/>
+      <w:proofErr w:type="gramStart"/>
+      <w:r>
+        <w:t>})Convulsiones</w:t>
+      </w:r>
+      <w:proofErr w:type="gramEnd"/>
       <w:r>
         <w:rPr>
           <w:spacing w:val="-2"/>
@@ -584,8 +806,34 @@
         <w:t xml:space="preserve"> </w:t>
       </w:r>
       <w:r>
-        <w:t>Desnutrición({desnutricion}) Anemia({anemia})Maltrato({mastrato})Hipertensión</w:t>
-      </w:r>
+        <w:t>Desnutrición({</w:t>
+      </w:r>
+      <w:proofErr w:type="spellStart"/>
+      <w:r>
+        <w:t>desnutricion</w:t>
+      </w:r>
+      <w:proofErr w:type="spellEnd"/>
+      <w:r>
+        <w:t>}) Anemia({anemia</w:t>
+      </w:r>
+      <w:proofErr w:type="gramStart"/>
+      <w:r>
+        <w:t>})Maltrato</w:t>
+      </w:r>
+      <w:proofErr w:type="gramEnd"/>
+      <w:r>
+        <w:t>({</w:t>
+      </w:r>
+      <w:proofErr w:type="spellStart"/>
+      <w:r>
+        <w:t>mastrato</w:t>
+      </w:r>
+      <w:proofErr w:type="spellEnd"/>
+      <w:proofErr w:type="gramStart"/>
+      <w:r>
+        <w:t>})Hipertensión</w:t>
+      </w:r>
+      <w:proofErr w:type="gramEnd"/>
       <w:r>
         <w:rPr>
           <w:spacing w:val="-2"/>
@@ -593,7 +841,20 @@
         <w:t xml:space="preserve"> </w:t>
       </w:r>
       <w:r>
-        <w:t xml:space="preserve">({ipertencion})Diabetes({diabetes}) </w:t>
+        <w:t>({</w:t>
+      </w:r>
+      <w:proofErr w:type="spellStart"/>
+      <w:r>
+        <w:t>ipertencion</w:t>
+      </w:r>
+      <w:proofErr w:type="spellEnd"/>
+      <w:proofErr w:type="gramStart"/>
+      <w:r>
+        <w:t>})Diabetes</w:t>
+      </w:r>
+      <w:proofErr w:type="gramEnd"/>
+      <w:r>
+        <w:t xml:space="preserve">({diabetes}) </w:t>
       </w:r>
     </w:p>
     <w:p>
@@ -638,31 +899,85 @@
         <w:rPr>
           <w:spacing w:val="-2"/>
         </w:rPr>
-        <w:t>Cesárea({cesaria})</w:t>
+        <w:t>Cesárea({</w:t>
+      </w:r>
+      <w:proofErr w:type="spellStart"/>
+      <w:r>
+        <w:rPr>
+          <w:spacing w:val="-2"/>
+        </w:rPr>
+        <w:t>cesaria</w:t>
+      </w:r>
+      <w:proofErr w:type="spellEnd"/>
+      <w:proofErr w:type="gramStart"/>
+      <w:r>
+        <w:rPr>
+          <w:spacing w:val="-2"/>
+        </w:rPr>
+        <w:t>})</w:t>
       </w:r>
       <w:r>
         <w:t>Tiempo</w:t>
       </w:r>
+      <w:proofErr w:type="gramEnd"/>
       <w:r>
         <w:rPr>
           <w:spacing w:val="-3"/>
         </w:rPr>
         <w:t xml:space="preserve"> </w:t>
       </w:r>
+      <w:proofErr w:type="gramStart"/>
       <w:r>
         <w:rPr>
           <w:spacing w:val="-2"/>
         </w:rPr>
-        <w:t>gestación:{tiempogestacion} Espontaneo({espontaneo})</w:t>
-      </w:r>
-      <w:r>
-        <w:t>Inducido({inducido})</w:t>
-      </w:r>
+        <w:t>gestación:{</w:t>
+      </w:r>
+      <w:proofErr w:type="spellStart"/>
+      <w:proofErr w:type="gramEnd"/>
       <w:r>
         <w:rPr>
           <w:spacing w:val="-2"/>
         </w:rPr>
-        <w:t>Programado({programado})</w:t>
+        <w:t>tiempogestacion</w:t>
+      </w:r>
+      <w:proofErr w:type="spellEnd"/>
+      <w:r>
+        <w:rPr>
+          <w:spacing w:val="-2"/>
+        </w:rPr>
+        <w:t>} Espontaneo({espontaneo</w:t>
+      </w:r>
+      <w:proofErr w:type="gramStart"/>
+      <w:r>
+        <w:rPr>
+          <w:spacing w:val="-2"/>
+        </w:rPr>
+        <w:t>})</w:t>
+      </w:r>
+      <w:r>
+        <w:t>Inducido</w:t>
+      </w:r>
+      <w:proofErr w:type="gramEnd"/>
+      <w:r>
+        <w:t>({inducido</w:t>
+      </w:r>
+      <w:proofErr w:type="gramStart"/>
+      <w:r>
+        <w:t>})</w:t>
+      </w:r>
+      <w:r>
+        <w:rPr>
+          <w:spacing w:val="-2"/>
+        </w:rPr>
+        <w:t>Programado</w:t>
+      </w:r>
+      <w:proofErr w:type="gramEnd"/>
+      <w:r>
+        <w:rPr>
+          <w:spacing w:val="-2"/>
+        </w:rPr>
+        <w:t>({programado})</w:t>
       </w:r>
     </w:p>
     <w:p>
@@ -685,7 +1000,21 @@
         <w:rPr>
           <w:u w:val="single"/>
         </w:rPr>
-        <w:t xml:space="preserve">{lugradeparto} </w:t>
+        <w:t>{</w:t>
+      </w:r>
+      <w:proofErr w:type="spellStart"/>
+      <w:r>
+        <w:rPr>
+          <w:u w:val="single"/>
+        </w:rPr>
+        <w:t>lugradeparto</w:t>
+      </w:r>
+      <w:proofErr w:type="spellEnd"/>
+      <w:r>
+        <w:rPr>
+          <w:u w:val="single"/>
+        </w:rPr>
+        <w:t xml:space="preserve">} </w:t>
       </w:r>
       <w:r>
         <w:t>Atendida Oportunamente:</w:t>
@@ -694,16 +1023,52 @@
         <w:rPr>
           <w:spacing w:val="43"/>
         </w:rPr>
-        <w:t xml:space="preserve"> {atendidaoportuna}</w:t>
-      </w:r>
-      <w:r>
-        <w:t xml:space="preserve">Médico Tratante: {medicotratante} Peso al nacer: </w:t>
-      </w:r>
-      <w:r>
-        <w:rPr>
-          <w:u w:val="single"/>
-        </w:rPr>
-        <w:t>{peso_al_nacer}</w:t>
+        <w:t xml:space="preserve"> {</w:t>
+      </w:r>
+      <w:proofErr w:type="spellStart"/>
+      <w:r>
+        <w:rPr>
+          <w:spacing w:val="43"/>
+        </w:rPr>
+        <w:t>atendidaoportuna</w:t>
+      </w:r>
+      <w:proofErr w:type="spellEnd"/>
+      <w:r>
+        <w:rPr>
+          <w:spacing w:val="43"/>
+        </w:rPr>
+        <w:t>}</w:t>
+      </w:r>
+      <w:r>
+        <w:t>Médico Tratante: {</w:t>
+      </w:r>
+      <w:proofErr w:type="spellStart"/>
+      <w:r>
+        <w:t>medicotratante</w:t>
+      </w:r>
+      <w:proofErr w:type="spellEnd"/>
+      <w:r>
+        <w:t xml:space="preserve">} Peso al nacer: </w:t>
+      </w:r>
+      <w:r>
+        <w:rPr>
+          <w:u w:val="single"/>
+        </w:rPr>
+        <w:t>{</w:t>
+      </w:r>
+      <w:proofErr w:type="spellStart"/>
+      <w:r>
+        <w:rPr>
+          <w:u w:val="single"/>
+        </w:rPr>
+        <w:t>peso_al_nacer</w:t>
+      </w:r>
+      <w:proofErr w:type="spellEnd"/>
+      <w:r>
+        <w:rPr>
+          <w:u w:val="single"/>
+        </w:rPr>
+        <w:t>}</w:t>
       </w:r>
       <w:r>
         <w:t xml:space="preserve"> Talla al nacer: </w:t>
@@ -712,10 +1077,32 @@
         <w:rPr>
           <w:u w:val="single"/>
         </w:rPr>
-        <w:t xml:space="preserve">{talla_al_nacer} </w:t>
-      </w:r>
-      <w:r>
-        <w:t>Recibió {recibiocurso}</w:t>
+        <w:t>{</w:t>
+      </w:r>
+      <w:proofErr w:type="spellStart"/>
+      <w:r>
+        <w:rPr>
+          <w:u w:val="single"/>
+        </w:rPr>
+        <w:t>talla_al_nacer</w:t>
+      </w:r>
+      <w:proofErr w:type="spellEnd"/>
+      <w:r>
+        <w:rPr>
+          <w:u w:val="single"/>
+        </w:rPr>
+        <w:t xml:space="preserve">} </w:t>
+      </w:r>
+      <w:r>
+        <w:t>Recibió {</w:t>
+      </w:r>
+      <w:proofErr w:type="spellStart"/>
+      <w:r>
+        <w:t>recibiocurso</w:t>
+      </w:r>
+      <w:proofErr w:type="spellEnd"/>
+      <w:r>
+        <w:t>}</w:t>
       </w:r>
     </w:p>
     <w:p>
@@ -763,7 +1150,15 @@
         <w:t xml:space="preserve"> </w:t>
       </w:r>
       <w:r>
-        <w:t>({llanto})Problemas Respiratorios</w:t>
+        <w:t>({llanto</w:t>
+      </w:r>
+      <w:proofErr w:type="gramStart"/>
+      <w:r>
+        <w:t>})Problemas</w:t>
+      </w:r>
+      <w:proofErr w:type="gramEnd"/>
+      <w:r>
+        <w:t xml:space="preserve"> Respiratorios</w:t>
       </w:r>
       <w:r>
         <w:rPr>
@@ -772,7 +1167,28 @@
         <w:t xml:space="preserve"> </w:t>
       </w:r>
       <w:r>
-        <w:t>({problemasrespiratorios})Incubadora ({incubadora})Lactancia : {lactancia} Tiempo de Lactancia:</w:t>
+        <w:t>({</w:t>
+      </w:r>
+      <w:proofErr w:type="spellStart"/>
+      <w:r>
+        <w:t>problemasrespiratorios</w:t>
+      </w:r>
+      <w:proofErr w:type="spellEnd"/>
+      <w:proofErr w:type="gramStart"/>
+      <w:r>
+        <w:t>})Incubadora</w:t>
+      </w:r>
+      <w:proofErr w:type="gramEnd"/>
+      <w:r>
+        <w:t xml:space="preserve"> ({incubadora</w:t>
+      </w:r>
+      <w:proofErr w:type="gramStart"/>
+      <w:r>
+        <w:t>})Lactancia</w:t>
+      </w:r>
+      <w:proofErr w:type="gramEnd"/>
+      <w:r>
+        <w:t xml:space="preserve"> : {lactancia} Tiempo de Lactancia:</w:t>
       </w:r>
       <w:r>
         <w:rPr>
@@ -784,7 +1200,21 @@
         <w:rPr>
           <w:u w:val="single"/>
         </w:rPr>
-        <w:t xml:space="preserve">{tiempo_lactancia} </w:t>
+        <w:t>{</w:t>
+      </w:r>
+      <w:proofErr w:type="spellStart"/>
+      <w:r>
+        <w:rPr>
+          <w:u w:val="single"/>
+        </w:rPr>
+        <w:t>tiempo_lactancia</w:t>
+      </w:r>
+      <w:proofErr w:type="spellEnd"/>
+      <w:r>
+        <w:rPr>
+          <w:u w:val="single"/>
+        </w:rPr>
+        <w:t xml:space="preserve">} </w:t>
       </w:r>
       <w:r>
         <w:t>Hospitalarios: {hospitalarios}</w:t>
@@ -797,8 +1227,17 @@
         <w:t xml:space="preserve"> </w:t>
       </w:r>
       <w:r>
-        <w:t xml:space="preserve">Patológicos: {patologicos} </w:t>
-      </w:r>
+        <w:t>Patológicos: {</w:t>
+      </w:r>
+      <w:proofErr w:type="spellStart"/>
+      <w:r>
+        <w:t>patologicos</w:t>
+      </w:r>
+      <w:proofErr w:type="spellEnd"/>
+      <w:r>
+        <w:t xml:space="preserve">} </w:t>
+      </w:r>
+      <w:proofErr w:type="gramStart"/>
       <w:r>
         <w:rPr>
           <w:spacing w:val="-2"/>
@@ -809,7 +1248,14 @@
         <w:rPr>
           <w:u w:val="single"/>
         </w:rPr>
-        <w:t>{familiares}</w:t>
+        <w:t>{</w:t>
+      </w:r>
+      <w:proofErr w:type="gramEnd"/>
+      <w:r>
+        <w:rPr>
+          <w:u w:val="single"/>
+        </w:rPr>
+        <w:t>familiares}</w:t>
       </w:r>
       <w:r>
         <w:rPr>
@@ -818,7 +1264,28 @@
         <w:t xml:space="preserve"> </w:t>
       </w:r>
       <w:r>
-        <w:t>Traumáticos: {traumaticos} Farmacológicos:{farmacologicos}</w:t>
+        <w:t>Traumáticos: {</w:t>
+      </w:r>
+      <w:proofErr w:type="spellStart"/>
+      <w:r>
+        <w:t>traumaticos</w:t>
+      </w:r>
+      <w:proofErr w:type="spellEnd"/>
+      <w:r>
+        <w:t xml:space="preserve">} </w:t>
+      </w:r>
+      <w:proofErr w:type="gramStart"/>
+      <w:r>
+        <w:t>Farmacológicos:{</w:t>
+      </w:r>
+      <w:proofErr w:type="spellStart"/>
+      <w:proofErr w:type="gramEnd"/>
+      <w:r>
+        <w:t>farmacologicos</w:t>
+      </w:r>
+      <w:proofErr w:type="spellEnd"/>
+      <w:r>
+        <w:t>}</w:t>
       </w:r>
       <w:r>
         <w:rPr>
@@ -827,7 +1294,16 @@
         <w:t xml:space="preserve"> </w:t>
       </w:r>
       <w:r>
-        <w:t>Quirúrgicos: {quirurgicos}</w:t>
+        <w:t>Quirúrgicos: {</w:t>
+      </w:r>
+      <w:proofErr w:type="spellStart"/>
+      <w:proofErr w:type="gramStart"/>
+      <w:r>
+        <w:t>quirurgicos</w:t>
+      </w:r>
+      <w:proofErr w:type="spellEnd"/>
+      <w:r>
+        <w:t>}</w:t>
       </w:r>
       <w:r>
         <w:rPr>
@@ -837,7 +1313,11 @@
         <w:t xml:space="preserve"> </w:t>
       </w:r>
       <w:r>
-        <w:t xml:space="preserve"> Toxico/alérgicos: </w:t>
+        <w:t xml:space="preserve"> Toxico</w:t>
+      </w:r>
+      <w:proofErr w:type="gramEnd"/>
+      <w:r>
+        <w:t xml:space="preserve">/alérgicos: </w:t>
       </w:r>
       <w:r>
         <w:rPr>
@@ -875,7 +1355,21 @@
         <w:rPr>
           <w:u w:val="single"/>
         </w:rPr>
-        <w:t>{recomendaciones_medicas_o_dieta_especial}</w:t>
+        <w:t>{</w:t>
+      </w:r>
+      <w:proofErr w:type="spellStart"/>
+      <w:r>
+        <w:rPr>
+          <w:u w:val="single"/>
+        </w:rPr>
+        <w:t>recomendaciones_medicas_o_dieta_especial</w:t>
+      </w:r>
+      <w:proofErr w:type="spellEnd"/>
+      <w:r>
+        <w:rPr>
+          <w:u w:val="single"/>
+        </w:rPr>
+        <w:t>}</w:t>
       </w:r>
     </w:p>
     <w:p>
@@ -887,34 +1381,120 @@
         <w:ind w:left="324"/>
       </w:pPr>
       <w:r>
-        <w:t>Tiene problemas antes</w:t>
-      </w:r>
-      <w:r>
-        <w:rPr>
-          <w:u w:val="single"/>
-        </w:rPr>
-        <w:t xml:space="preserve">{ problemas_antes} </w:t>
-      </w:r>
-      <w:r>
-        <w:t xml:space="preserve"> durante </w:t>
-      </w:r>
-      <w:r>
-        <w:rPr>
-          <w:u w:val="single"/>
-        </w:rPr>
-        <w:t xml:space="preserve">{problemas_durante} </w:t>
-      </w:r>
-      <w:r>
-        <w:t xml:space="preserve"> después </w:t>
-      </w:r>
-      <w:r>
-        <w:rPr>
-          <w:u w:val="single"/>
-        </w:rPr>
-        <w:t xml:space="preserve">{problemas_despues} </w:t>
-      </w:r>
-      <w:r>
-        <w:t xml:space="preserve">  de dormir </w:t>
+        <w:t xml:space="preserve">Tiene problemas </w:t>
+      </w:r>
+      <w:proofErr w:type="gramStart"/>
+      <w:r>
+        <w:t>antes</w:t>
+      </w:r>
+      <w:r>
+        <w:rPr>
+          <w:u w:val="single"/>
+        </w:rPr>
+        <w:t xml:space="preserve">{ </w:t>
+      </w:r>
+      <w:proofErr w:type="spellStart"/>
+      <w:r>
+        <w:rPr>
+          <w:u w:val="single"/>
+        </w:rPr>
+        <w:t>problemas</w:t>
+      </w:r>
+      <w:proofErr w:type="gramEnd"/>
+      <w:r>
+        <w:rPr>
+          <w:u w:val="single"/>
+        </w:rPr>
+        <w:t>_</w:t>
+      </w:r>
+      <w:proofErr w:type="gramStart"/>
+      <w:r>
+        <w:rPr>
+          <w:u w:val="single"/>
+        </w:rPr>
+        <w:t>antes</w:t>
+      </w:r>
+      <w:proofErr w:type="spellEnd"/>
+      <w:r>
+        <w:rPr>
+          <w:u w:val="single"/>
+        </w:rPr>
+        <w:t xml:space="preserve">} </w:t>
+      </w:r>
+      <w:r>
+        <w:t xml:space="preserve"> durante</w:t>
+      </w:r>
+      <w:proofErr w:type="gramEnd"/>
+      <w:r>
+        <w:t xml:space="preserve"> </w:t>
+      </w:r>
+      <w:r>
+        <w:rPr>
+          <w:u w:val="single"/>
+        </w:rPr>
+        <w:t>{</w:t>
+      </w:r>
+      <w:proofErr w:type="spellStart"/>
+      <w:r>
+        <w:rPr>
+          <w:u w:val="single"/>
+        </w:rPr>
+        <w:t>problemas_</w:t>
+      </w:r>
+      <w:proofErr w:type="gramStart"/>
+      <w:r>
+        <w:rPr>
+          <w:u w:val="single"/>
+        </w:rPr>
+        <w:t>durante</w:t>
+      </w:r>
+      <w:proofErr w:type="spellEnd"/>
+      <w:r>
+        <w:rPr>
+          <w:u w:val="single"/>
+        </w:rPr>
+        <w:t xml:space="preserve">} </w:t>
+      </w:r>
+      <w:r>
+        <w:t xml:space="preserve"> después</w:t>
+      </w:r>
+      <w:proofErr w:type="gramEnd"/>
+      <w:r>
+        <w:t xml:space="preserve"> </w:t>
+      </w:r>
+      <w:r>
+        <w:rPr>
+          <w:u w:val="single"/>
+        </w:rPr>
+        <w:t>{</w:t>
+      </w:r>
+      <w:proofErr w:type="spellStart"/>
+      <w:r>
+        <w:rPr>
+          <w:u w:val="single"/>
+        </w:rPr>
+        <w:t>problemas_</w:t>
+      </w:r>
+      <w:proofErr w:type="gramStart"/>
+      <w:r>
+        <w:rPr>
+          <w:u w:val="single"/>
+        </w:rPr>
+        <w:t>despues</w:t>
+      </w:r>
+      <w:proofErr w:type="spellEnd"/>
+      <w:r>
+        <w:rPr>
+          <w:u w:val="single"/>
+        </w:rPr>
+        <w:t xml:space="preserve">} </w:t>
+      </w:r>
+      <w:r>
+        <w:t xml:space="preserve">  </w:t>
+      </w:r>
+      <w:proofErr w:type="gramEnd"/>
+      <w:r>
+        <w:t xml:space="preserve">de dormir </w:t>
       </w:r>
       <w:r>
         <w:rPr>
@@ -926,10 +1506,32 @@
         <w:rPr>
           <w:u w:val="single"/>
         </w:rPr>
-        <w:t xml:space="preserve"> {queporblemasladormir} </w:t>
-      </w:r>
-      <w:r>
-        <w:t>Duerme con {duerme_con}</w:t>
+        <w:t xml:space="preserve"> {</w:t>
+      </w:r>
+      <w:proofErr w:type="spellStart"/>
+      <w:r>
+        <w:rPr>
+          <w:u w:val="single"/>
+        </w:rPr>
+        <w:t>queporblemasladormir</w:t>
+      </w:r>
+      <w:proofErr w:type="spellEnd"/>
+      <w:r>
+        <w:rPr>
+          <w:u w:val="single"/>
+        </w:rPr>
+        <w:t xml:space="preserve">} </w:t>
+      </w:r>
+      <w:r>
+        <w:t>Duerme con {</w:t>
+      </w:r>
+      <w:proofErr w:type="spellStart"/>
+      <w:r>
+        <w:t>duerme_con</w:t>
+      </w:r>
+      <w:proofErr w:type="spellEnd"/>
+      <w:r>
+        <w:t>}</w:t>
       </w:r>
       <w:r>
         <w:rPr>
@@ -938,7 +1540,15 @@
         <w:t xml:space="preserve"> </w:t>
       </w:r>
       <w:r>
-        <w:t>Patrón de {patron_de_sueno}</w:t>
+        <w:t>Patrón de {</w:t>
+      </w:r>
+      <w:proofErr w:type="spellStart"/>
+      <w:r>
+        <w:t>patron_de_sueno</w:t>
+      </w:r>
+      <w:proofErr w:type="spellEnd"/>
+      <w:r>
+        <w:t>}</w:t>
       </w:r>
     </w:p>
     <w:p>
@@ -987,7 +1597,15 @@
         <w:t xml:space="preserve"> </w:t>
       </w:r>
       <w:r>
-        <w:t>{se_despierta_con_pesadillas} ¿Suele</w:t>
+        <w:t>{</w:t>
+      </w:r>
+      <w:proofErr w:type="spellStart"/>
+      <w:r>
+        <w:t>se_despierta_con_pesadillas</w:t>
+      </w:r>
+      <w:proofErr w:type="spellEnd"/>
+      <w:r>
+        <w:t>} ¿Suele</w:t>
       </w:r>
       <w:r>
         <w:rPr>
@@ -1051,7 +1669,21 @@
         <w:rPr>
           <w:spacing w:val="-5"/>
         </w:rPr>
-        <w:t xml:space="preserve">{tiene_miedos} </w:t>
+        <w:t>{</w:t>
+      </w:r>
+      <w:proofErr w:type="spellStart"/>
+      <w:r>
+        <w:rPr>
+          <w:spacing w:val="-5"/>
+        </w:rPr>
+        <w:t>tiene_miedos</w:t>
+      </w:r>
+      <w:proofErr w:type="spellEnd"/>
+      <w:r>
+        <w:rPr>
+          <w:spacing w:val="-5"/>
+        </w:rPr>
+        <w:t xml:space="preserve">} </w:t>
       </w:r>
       <w:r>
         <w:t>¿a qué?</w:t>
@@ -1060,7 +1692,21 @@
         <w:rPr>
           <w:spacing w:val="41"/>
         </w:rPr>
-        <w:t xml:space="preserve"> {miesdosaque}</w:t>
+        <w:t xml:space="preserve"> {</w:t>
+      </w:r>
+      <w:proofErr w:type="spellStart"/>
+      <w:r>
+        <w:rPr>
+          <w:spacing w:val="41"/>
+        </w:rPr>
+        <w:t>miesdosaque</w:t>
+      </w:r>
+      <w:proofErr w:type="spellEnd"/>
+      <w:r>
+        <w:rPr>
+          <w:spacing w:val="41"/>
+        </w:rPr>
+        <w:t>}</w:t>
       </w:r>
     </w:p>
     <w:p>
@@ -1075,7 +1721,15 @@
         <w:ind w:left="324" w:right="1620"/>
       </w:pPr>
       <w:r>
-        <w:t>¿Le costó pasar de la alimentación liquida a solida? {costoalimentarsolido}</w:t>
+        <w:t>¿Le costó pasar de la alimentación liquida a solida? {</w:t>
+      </w:r>
+      <w:proofErr w:type="spellStart"/>
+      <w:r>
+        <w:t>costoalimentarsolido</w:t>
+      </w:r>
+      <w:proofErr w:type="spellEnd"/>
+      <w:r>
+        <w:t>}</w:t>
       </w:r>
       <w:r>
         <w:rPr>
@@ -1092,8 +1746,18 @@
         </w:rPr>
         <w:t xml:space="preserve"> </w:t>
       </w:r>
-      <w:r>
-        <w:t>succión  {problemassuccion}</w:t>
+      <w:proofErr w:type="gramStart"/>
+      <w:r>
+        <w:t>succión  {</w:t>
+      </w:r>
+      <w:proofErr w:type="spellStart"/>
+      <w:proofErr w:type="gramEnd"/>
+      <w:r>
+        <w:t>problemassuccion</w:t>
+      </w:r>
+      <w:proofErr w:type="spellEnd"/>
+      <w:r>
+        <w:t>}</w:t>
       </w:r>
       <w:r>
         <w:rPr>
@@ -1101,8 +1765,21 @@
         </w:rPr>
         <w:t xml:space="preserve"> </w:t>
       </w:r>
-      <w:r>
-        <w:t>masticació {masticacion}</w:t>
+      <w:proofErr w:type="spellStart"/>
+      <w:r>
+        <w:t>masticació</w:t>
+      </w:r>
+      <w:proofErr w:type="spellEnd"/>
+      <w:r>
+        <w:t xml:space="preserve"> {</w:t>
+      </w:r>
+      <w:proofErr w:type="spellStart"/>
+      <w:r>
+        <w:t>masticacion</w:t>
+      </w:r>
+      <w:proofErr w:type="spellEnd"/>
+      <w:r>
+        <w:t>}</w:t>
       </w:r>
       <w:r>
         <w:rPr>
@@ -1111,7 +1788,15 @@
         <w:t xml:space="preserve"> </w:t>
       </w:r>
       <w:r>
-        <w:t>deglución {deglucion} ¿Presenta</w:t>
+        <w:t>deglución {</w:t>
+      </w:r>
+      <w:proofErr w:type="spellStart"/>
+      <w:r>
+        <w:t>deglucion</w:t>
+      </w:r>
+      <w:proofErr w:type="spellEnd"/>
+      <w:r>
+        <w:t>} ¿Presenta</w:t>
       </w:r>
       <w:r>
         <w:rPr>
@@ -1147,7 +1832,15 @@
         <w:t xml:space="preserve"> </w:t>
       </w:r>
       <w:r>
-        <w:t xml:space="preserve">{presenta_problemas_al_comer} ¿cuáles? </w:t>
+        <w:t>{</w:t>
+      </w:r>
+      <w:proofErr w:type="spellStart"/>
+      <w:r>
+        <w:t>presenta_problemas_al_comer</w:t>
+      </w:r>
+      <w:proofErr w:type="spellEnd"/>
+      <w:r>
+        <w:t xml:space="preserve">} ¿cuáles? </w:t>
       </w:r>
       <w:r>
         <w:rPr>
@@ -1193,7 +1886,21 @@
         <w:rPr>
           <w:u w:val="single"/>
         </w:rPr>
-        <w:t xml:space="preserve">{alimentos_preferidos} </w:t>
+        <w:t>{</w:t>
+      </w:r>
+      <w:proofErr w:type="spellStart"/>
+      <w:r>
+        <w:rPr>
+          <w:u w:val="single"/>
+        </w:rPr>
+        <w:t>alimentos_preferidos</w:t>
+      </w:r>
+      <w:proofErr w:type="spellEnd"/>
+      <w:r>
+        <w:rPr>
+          <w:u w:val="single"/>
+        </w:rPr>
+        <w:t xml:space="preserve">} </w:t>
       </w:r>
       <w:r>
         <w:t>Alimentos</w:t>
@@ -1244,7 +1951,21 @@
         <w:rPr>
           <w:u w:val="single"/>
         </w:rPr>
-        <w:t>{alimentos_que_no_le_gustan}</w:t>
+        <w:t>{</w:t>
+      </w:r>
+      <w:proofErr w:type="spellStart"/>
+      <w:r>
+        <w:rPr>
+          <w:u w:val="single"/>
+        </w:rPr>
+        <w:t>alimentos_que_no_le_gustan</w:t>
+      </w:r>
+      <w:proofErr w:type="spellEnd"/>
+      <w:r>
+        <w:rPr>
+          <w:u w:val="single"/>
+        </w:rPr>
+        <w:t>}</w:t>
       </w:r>
     </w:p>
     <w:p>
@@ -1349,7 +2070,21 @@
         <w:rPr>
           <w:u w:val="single"/>
         </w:rPr>
-        <w:t>{vive_el_nino_con_sus_padres}</w:t>
+        <w:t>{</w:t>
+      </w:r>
+      <w:proofErr w:type="spellStart"/>
+      <w:r>
+        <w:rPr>
+          <w:u w:val="single"/>
+        </w:rPr>
+        <w:t>vive_el_nino_con_sus_padres</w:t>
+      </w:r>
+      <w:proofErr w:type="spellEnd"/>
+      <w:r>
+        <w:rPr>
+          <w:u w:val="single"/>
+        </w:rPr>
+        <w:t>}</w:t>
       </w:r>
     </w:p>
     <w:p>
@@ -1411,7 +2146,21 @@
         <w:rPr>
           <w:u w:val="single"/>
         </w:rPr>
-        <w:t xml:space="preserve">{con_quien_permanece_el_nino} </w:t>
+        <w:t>{</w:t>
+      </w:r>
+      <w:proofErr w:type="spellStart"/>
+      <w:r>
+        <w:rPr>
+          <w:u w:val="single"/>
+        </w:rPr>
+        <w:t>con_quien_permanece_el_nino</w:t>
+      </w:r>
+      <w:proofErr w:type="spellEnd"/>
+      <w:r>
+        <w:rPr>
+          <w:u w:val="single"/>
+        </w:rPr>
+        <w:t xml:space="preserve">} </w:t>
       </w:r>
       <w:r>
         <w:t>¿a</w:t>
@@ -1444,7 +2193,21 @@
         <w:rPr>
           <w:u w:val="single"/>
         </w:rPr>
-        <w:t>{a_quien_prefiere}</w:t>
+        <w:t>{</w:t>
+      </w:r>
+      <w:proofErr w:type="spellStart"/>
+      <w:r>
+        <w:rPr>
+          <w:u w:val="single"/>
+        </w:rPr>
+        <w:t>a_quien_prefiere</w:t>
+      </w:r>
+      <w:proofErr w:type="spellEnd"/>
+      <w:r>
+        <w:rPr>
+          <w:u w:val="single"/>
+        </w:rPr>
+        <w:t>}</w:t>
       </w:r>
     </w:p>
     <w:p>
@@ -1468,7 +2231,21 @@
         <w:rPr>
           <w:u w:val="single"/>
         </w:rPr>
-        <w:t>{relacion_con_hermanos}</w:t>
+        <w:t>{</w:t>
+      </w:r>
+      <w:proofErr w:type="spellStart"/>
+      <w:r>
+        <w:rPr>
+          <w:u w:val="single"/>
+        </w:rPr>
+        <w:t>relacion_con_hermanos</w:t>
+      </w:r>
+      <w:proofErr w:type="spellEnd"/>
+      <w:r>
+        <w:rPr>
+          <w:u w:val="single"/>
+        </w:rPr>
+        <w:t>}</w:t>
       </w:r>
     </w:p>
     <w:p>
@@ -1488,8 +2265,10 @@
         </w:rPr>
         <w:pict w14:anchorId="678EA206">
           <v:group id="Group 2" o:spid="_x0000_s2053" style="position:absolute;left:0;text-align:left;margin-left:0;margin-top:625.35pt;width:609.75pt;height:145.55pt;z-index:-503316462;mso-wrap-distance-left:.05pt;mso-wrap-distance-right:0;mso-position-horizontal-relative:page;mso-position-vertical-relative:page" coordsize="77439,18486" o:gfxdata="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" o:allowincell="f">
-            <v:shape id="Graphic 3" o:spid="_x0000_s2054" style="position:absolute;top:939;width:77439;height:17547;visibility:visible;mso-wrap-style:square;v-text-anchor:top" coordsize="7743825,1755139" o:gfxdata="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" path="m840105,1146810r-51435,l736600,1148080r-52070,1905l633095,1152525r-52070,3175l529590,1159510r-51435,5080l426720,1170305r-51435,6985l323850,1184910r-50800,8255l222250,1202690r-50800,10795l121285,1224915r-50165,12700l20955,1251585,,1258032r,497108l7743126,1755140r-1842,-36832l7736840,1611630r-475,-17145l4572635,1594485r-114300,-1270l4400550,1591945r-59055,-1905l4160520,1581785r-124460,-7620l3843654,1558925r-200025,-19685l3506470,1524000r-212091,-26670l3074670,1466215r-305435,-48260l2571115,1383665,1997075,1274445r-191770,-33655l1657985,1216660r-50165,-6985l1558290,1202055r-50800,-6350l1457325,1188720r-152400,-17145l1150620,1158240r-102870,-6350l944244,1148080r-104139,-1270xem7743825,r-48895,66040l7646034,130810r-49529,64135l7522209,288290r-24764,30480l7447280,379095r-24765,29210l7371715,466725r-25400,28575l7320280,523240r-51435,55880l7216140,633095r-52706,52705l7109459,737235r-54609,50165l6999605,836295r-56515,47625l6885940,929640r-58420,45085l6767830,1017905r-60960,41275l6645275,1099820r-63500,38735l6517640,1176020r-66040,35560l6384290,1245870r-69215,33020l6280150,1294765r-71755,30480l6172200,1339850r-111760,41910l5944870,1419860r-120650,34290l5783580,1464945r-41910,10160l5657215,1494155r-86360,17780l5526405,1520190r-90170,15240l5390515,1542415r-93345,12700l5249545,1560830r-48260,5080l5102860,1574800r-100965,7620l4950460,1585595r-51435,2540l4792980,1591945r-108585,2540l7736365,1594485r-3248,-117475l7729220,1312545r-3716,-173990l7725409,1134110r-2539,-187960l7721600,692150r,-123825l7722870,449580r1270,-57150l7724649,348615r1319,-60325l7727950,234315r1905,-46990l7731759,142875r2541,-41275l7740650,29845,7743825,xe" fillcolor="#52b8b3" stroked="f" strokeweight="0">
-              <v:path arrowok="t" textboxrect="0,0,7764145,1775467"/>
+            <v:shape id="Graphic 3" o:spid="_x0000_s2054" style="position:absolute;top:939;width:77439;height:17547;visibility:visible;mso-wrap-style:square;v-text-anchor:top" coordsize="7743825,1755139" o:spt="100" o:gfxdata="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" adj="0,,0" path="m840105,1146810r-51435,l736600,1148080r-52070,1905l633095,1152525r-52070,3175l529590,1159510r-51435,5080l426720,1170305r-51435,6985l323850,1184910r-50800,8255l222250,1202690r-50800,10795l121285,1224915r-50165,12700l20955,1251585,,1258032r,497108l7743126,1755140r-1842,-36832l7736840,1611630r-475,-17145l4572635,1594485r-114300,-1270l4400550,1591945r-59055,-1905l4160520,1581785r-124460,-7620l3843654,1558925r-200025,-19685l3506470,1524000r-212091,-26670l3074670,1466215r-305435,-48260l2571115,1383665,1997075,1274445r-191770,-33655l1657985,1216660r-50165,-6985l1558290,1202055r-50800,-6350l1457325,1188720r-152400,-17145l1150620,1158240r-102870,-6350l944244,1148080r-104139,-1270xem7743825,r-48895,66040l7646034,130810r-49529,64135l7522209,288290r-24764,30480l7447280,379095r-24765,29210l7371715,466725r-25400,28575l7320280,523240r-51435,55880l7216140,633095r-52706,52705l7109459,737235r-54609,50165l6999605,836295r-56515,47625l6885940,929640r-58420,45085l6767830,1017905r-60960,41275l6645275,1099820r-63500,38735l6517640,1176020r-66040,35560l6384290,1245870r-69215,33020l6280150,1294765r-71755,30480l6172200,1339850r-111760,41910l5944870,1419860r-120650,34290l5783580,1464945r-41910,10160l5657215,1494155r-86360,17780l5526405,1520190r-90170,15240l5390515,1542415r-93345,12700l5249545,1560830r-48260,5080l5102860,1574800r-100965,7620l4950460,1585595r-51435,2540l4792980,1591945r-108585,2540l7736365,1594485r-3248,-117475l7729220,1312545r-3716,-173990l7725409,1134110r-2539,-187960l7721600,692150r,-123825l7722870,449580r1270,-57150l7724649,348615r1319,-60325l7727950,234315r1905,-46990l7731759,142875r2541,-41275l7740650,29845,7743825,xe" fillcolor="#52b8b3" stroked="f" strokeweight="0">
+              <v:stroke joinstyle="round"/>
+              <v:formulas/>
+              <v:path arrowok="t" o:connecttype="segments" textboxrect="0,0,7764145,1775467"/>
             </v:shape>
             <v:shapetype id="_x0000_t75" coordsize="21600,21600" o:spt="75" o:preferrelative="t" path="m@4@5l@4@11@9@11@9@5xe" filled="f" stroked="f">
               <v:stroke joinstyle="miter"/>
@@ -1644,7 +2423,21 @@
         <w:rPr>
           <w:u w:val="single"/>
         </w:rPr>
-        <w:t xml:space="preserve">{con_quien_juega} </w:t>
+        <w:t>{</w:t>
+      </w:r>
+      <w:proofErr w:type="spellStart"/>
+      <w:r>
+        <w:rPr>
+          <w:u w:val="single"/>
+        </w:rPr>
+        <w:t>con_quien_juega</w:t>
+      </w:r>
+      <w:proofErr w:type="spellEnd"/>
+      <w:r>
+        <w:rPr>
+          <w:u w:val="single"/>
+        </w:rPr>
+        <w:t xml:space="preserve">} </w:t>
       </w:r>
       <w:r>
         <w:t>¿Qué</w:t>
@@ -1677,7 +2470,21 @@
         <w:rPr>
           <w:u w:val="single"/>
         </w:rPr>
-        <w:t>{juegos_preferidos}</w:t>
+        <w:t>{</w:t>
+      </w:r>
+      <w:proofErr w:type="spellStart"/>
+      <w:r>
+        <w:rPr>
+          <w:u w:val="single"/>
+        </w:rPr>
+        <w:t>juegos_preferidos</w:t>
+      </w:r>
+      <w:proofErr w:type="spellEnd"/>
+      <w:r>
+        <w:rPr>
+          <w:u w:val="single"/>
+        </w:rPr>
+        <w:t>}</w:t>
       </w:r>
     </w:p>
     <w:p>
@@ -1737,7 +2544,21 @@
         <w:rPr>
           <w:u w:val="single"/>
         </w:rPr>
-        <w:t>{relacion_desconocidos}</w:t>
+        <w:t>{</w:t>
+      </w:r>
+      <w:proofErr w:type="spellStart"/>
+      <w:r>
+        <w:rPr>
+          <w:u w:val="single"/>
+        </w:rPr>
+        <w:t>relacion_desconocidos</w:t>
+      </w:r>
+      <w:proofErr w:type="spellEnd"/>
+      <w:r>
+        <w:rPr>
+          <w:u w:val="single"/>
+        </w:rPr>
+        <w:t>}</w:t>
       </w:r>
     </w:p>
     <w:p>
@@ -1932,9 +2753,11 @@
         </w:rPr>
         <w:t xml:space="preserve"> </w:t>
       </w:r>
+      <w:proofErr w:type="spellStart"/>
       <w:r>
         <w:t>diaría</w:t>
       </w:r>
+      <w:proofErr w:type="spellEnd"/>
       <w:r>
         <w:rPr>
           <w:spacing w:val="-2"/>
@@ -1978,7 +2801,21 @@
         <w:rPr>
           <w:u w:val="single"/>
         </w:rPr>
-        <w:t>{rutina_diaria}</w:t>
+        <w:t>{</w:t>
+      </w:r>
+      <w:proofErr w:type="spellStart"/>
+      <w:r>
+        <w:rPr>
+          <w:u w:val="single"/>
+        </w:rPr>
+        <w:t>rutina_diaria</w:t>
+      </w:r>
+      <w:proofErr w:type="spellEnd"/>
+      <w:r>
+        <w:rPr>
+          <w:u w:val="single"/>
+        </w:rPr>
+        <w:t>}</w:t>
       </w:r>
     </w:p>
     <w:p>
@@ -2221,7 +3058,23 @@
                 <w:rFonts w:ascii="Times New Roman" w:hAnsi="Times New Roman"/>
                 <w:sz w:val="20"/>
               </w:rPr>
-              <w:t>{controlsi}</w:t>
+              <w:t>{</w:t>
+            </w:r>
+            <w:proofErr w:type="spellStart"/>
+            <w:r>
+              <w:rPr>
+                <w:rFonts w:ascii="Times New Roman" w:hAnsi="Times New Roman"/>
+                <w:sz w:val="20"/>
+              </w:rPr>
+              <w:t>controlsi</w:t>
+            </w:r>
+            <w:proofErr w:type="spellEnd"/>
+            <w:r>
+              <w:rPr>
+                <w:rFonts w:ascii="Times New Roman" w:hAnsi="Times New Roman"/>
+                <w:sz w:val="20"/>
+              </w:rPr>
+              <w:t>}</w:t>
             </w:r>
           </w:p>
         </w:tc>
@@ -2248,7 +3101,23 @@
                 <w:rFonts w:ascii="Times New Roman" w:hAnsi="Times New Roman"/>
                 <w:sz w:val="20"/>
               </w:rPr>
-              <w:t>{controlno}</w:t>
+              <w:t>{</w:t>
+            </w:r>
+            <w:proofErr w:type="spellStart"/>
+            <w:r>
+              <w:rPr>
+                <w:rFonts w:ascii="Times New Roman" w:hAnsi="Times New Roman"/>
+                <w:sz w:val="20"/>
+              </w:rPr>
+              <w:t>controlno</w:t>
+            </w:r>
+            <w:proofErr w:type="spellEnd"/>
+            <w:r>
+              <w:rPr>
+                <w:rFonts w:ascii="Times New Roman" w:hAnsi="Times New Roman"/>
+                <w:sz w:val="20"/>
+              </w:rPr>
+              <w:t>}</w:t>
             </w:r>
           </w:p>
         </w:tc>
@@ -2275,7 +3144,23 @@
                 <w:rFonts w:ascii="Times New Roman" w:hAnsi="Times New Roman"/>
                 <w:sz w:val="20"/>
               </w:rPr>
-              <w:t>{tiempocontrol}</w:t>
+              <w:t>{</w:t>
+            </w:r>
+            <w:proofErr w:type="spellStart"/>
+            <w:r>
+              <w:rPr>
+                <w:rFonts w:ascii="Times New Roman" w:hAnsi="Times New Roman"/>
+                <w:sz w:val="20"/>
+              </w:rPr>
+              <w:t>tiempocontrol</w:t>
+            </w:r>
+            <w:proofErr w:type="spellEnd"/>
+            <w:r>
+              <w:rPr>
+                <w:rFonts w:ascii="Times New Roman" w:hAnsi="Times New Roman"/>
+                <w:sz w:val="20"/>
+              </w:rPr>
+              <w:t>}</w:t>
             </w:r>
           </w:p>
         </w:tc>
@@ -2302,7 +3187,23 @@
                 <w:rFonts w:ascii="Times New Roman" w:hAnsi="Times New Roman"/>
                 <w:sz w:val="20"/>
               </w:rPr>
-              <w:t>{observacionescontrol}</w:t>
+              <w:t>{</w:t>
+            </w:r>
+            <w:proofErr w:type="spellStart"/>
+            <w:r>
+              <w:rPr>
+                <w:rFonts w:ascii="Times New Roman" w:hAnsi="Times New Roman"/>
+                <w:sz w:val="20"/>
+              </w:rPr>
+              <w:t>observacionescontrol</w:t>
+            </w:r>
+            <w:proofErr w:type="spellEnd"/>
+            <w:r>
+              <w:rPr>
+                <w:rFonts w:ascii="Times New Roman" w:hAnsi="Times New Roman"/>
+                <w:sz w:val="20"/>
+              </w:rPr>
+              <w:t>}</w:t>
             </w:r>
           </w:p>
         </w:tc>
@@ -2358,7 +3259,23 @@
                 <w:rFonts w:ascii="Times New Roman" w:hAnsi="Times New Roman"/>
                 <w:sz w:val="20"/>
               </w:rPr>
-              <w:t>{roladossi}</w:t>
+              <w:t>{</w:t>
+            </w:r>
+            <w:proofErr w:type="spellStart"/>
+            <w:r>
+              <w:rPr>
+                <w:rFonts w:ascii="Times New Roman" w:hAnsi="Times New Roman"/>
+                <w:sz w:val="20"/>
+              </w:rPr>
+              <w:t>roladossi</w:t>
+            </w:r>
+            <w:proofErr w:type="spellEnd"/>
+            <w:r>
+              <w:rPr>
+                <w:rFonts w:ascii="Times New Roman" w:hAnsi="Times New Roman"/>
+                <w:sz w:val="20"/>
+              </w:rPr>
+              <w:t>}</w:t>
             </w:r>
           </w:p>
         </w:tc>
@@ -2385,7 +3302,23 @@
                 <w:rFonts w:ascii="Times New Roman" w:hAnsi="Times New Roman"/>
                 <w:sz w:val="20"/>
               </w:rPr>
-              <w:t>{roladosno}</w:t>
+              <w:t>{</w:t>
+            </w:r>
+            <w:proofErr w:type="spellStart"/>
+            <w:r>
+              <w:rPr>
+                <w:rFonts w:ascii="Times New Roman" w:hAnsi="Times New Roman"/>
+                <w:sz w:val="20"/>
+              </w:rPr>
+              <w:t>roladosno</w:t>
+            </w:r>
+            <w:proofErr w:type="spellEnd"/>
+            <w:r>
+              <w:rPr>
+                <w:rFonts w:ascii="Times New Roman" w:hAnsi="Times New Roman"/>
+                <w:sz w:val="20"/>
+              </w:rPr>
+              <w:t>}</w:t>
             </w:r>
           </w:p>
         </w:tc>
@@ -2412,7 +3345,23 @@
                 <w:rFonts w:ascii="Times New Roman" w:hAnsi="Times New Roman"/>
                 <w:sz w:val="20"/>
               </w:rPr>
-              <w:t>{tiemporolados}</w:t>
+              <w:t>{</w:t>
+            </w:r>
+            <w:proofErr w:type="spellStart"/>
+            <w:r>
+              <w:rPr>
+                <w:rFonts w:ascii="Times New Roman" w:hAnsi="Times New Roman"/>
+                <w:sz w:val="20"/>
+              </w:rPr>
+              <w:t>tiemporolados</w:t>
+            </w:r>
+            <w:proofErr w:type="spellEnd"/>
+            <w:r>
+              <w:rPr>
+                <w:rFonts w:ascii="Times New Roman" w:hAnsi="Times New Roman"/>
+                <w:sz w:val="20"/>
+              </w:rPr>
+              <w:t>}</w:t>
             </w:r>
           </w:p>
         </w:tc>
@@ -2439,7 +3388,23 @@
                 <w:rFonts w:ascii="Times New Roman" w:hAnsi="Times New Roman"/>
                 <w:sz w:val="20"/>
               </w:rPr>
-              <w:t>{observacionrolados}</w:t>
+              <w:t>{</w:t>
+            </w:r>
+            <w:proofErr w:type="spellStart"/>
+            <w:r>
+              <w:rPr>
+                <w:rFonts w:ascii="Times New Roman" w:hAnsi="Times New Roman"/>
+                <w:sz w:val="20"/>
+              </w:rPr>
+              <w:t>observacionrolados</w:t>
+            </w:r>
+            <w:proofErr w:type="spellEnd"/>
+            <w:r>
+              <w:rPr>
+                <w:rFonts w:ascii="Times New Roman" w:hAnsi="Times New Roman"/>
+                <w:sz w:val="20"/>
+              </w:rPr>
+              <w:t>}</w:t>
             </w:r>
           </w:p>
         </w:tc>
@@ -2495,7 +3460,23 @@
                 <w:rFonts w:ascii="Times New Roman" w:hAnsi="Times New Roman"/>
                 <w:sz w:val="18"/>
               </w:rPr>
-              <w:t>{sedentesi}</w:t>
+              <w:t>{</w:t>
+            </w:r>
+            <w:proofErr w:type="spellStart"/>
+            <w:r>
+              <w:rPr>
+                <w:rFonts w:ascii="Times New Roman" w:hAnsi="Times New Roman"/>
+                <w:sz w:val="18"/>
+              </w:rPr>
+              <w:t>sedentesi</w:t>
+            </w:r>
+            <w:proofErr w:type="spellEnd"/>
+            <w:r>
+              <w:rPr>
+                <w:rFonts w:ascii="Times New Roman" w:hAnsi="Times New Roman"/>
+                <w:sz w:val="18"/>
+              </w:rPr>
+              <w:t>}</w:t>
             </w:r>
           </w:p>
         </w:tc>
@@ -2522,7 +3503,23 @@
                 <w:rFonts w:ascii="Times New Roman" w:hAnsi="Times New Roman"/>
                 <w:sz w:val="18"/>
               </w:rPr>
-              <w:t>{sedenteno}</w:t>
+              <w:t>{</w:t>
+            </w:r>
+            <w:proofErr w:type="spellStart"/>
+            <w:r>
+              <w:rPr>
+                <w:rFonts w:ascii="Times New Roman" w:hAnsi="Times New Roman"/>
+                <w:sz w:val="18"/>
+              </w:rPr>
+              <w:t>sedenteno</w:t>
+            </w:r>
+            <w:proofErr w:type="spellEnd"/>
+            <w:r>
+              <w:rPr>
+                <w:rFonts w:ascii="Times New Roman" w:hAnsi="Times New Roman"/>
+                <w:sz w:val="18"/>
+              </w:rPr>
+              <w:t>}</w:t>
             </w:r>
           </w:p>
         </w:tc>
@@ -2549,7 +3546,23 @@
                 <w:rFonts w:ascii="Times New Roman" w:hAnsi="Times New Roman"/>
                 <w:sz w:val="18"/>
               </w:rPr>
-              <w:t>{tiemposedente}</w:t>
+              <w:t>{</w:t>
+            </w:r>
+            <w:proofErr w:type="spellStart"/>
+            <w:r>
+              <w:rPr>
+                <w:rFonts w:ascii="Times New Roman" w:hAnsi="Times New Roman"/>
+                <w:sz w:val="18"/>
+              </w:rPr>
+              <w:t>tiemposedente</w:t>
+            </w:r>
+            <w:proofErr w:type="spellEnd"/>
+            <w:r>
+              <w:rPr>
+                <w:rFonts w:ascii="Times New Roman" w:hAnsi="Times New Roman"/>
+                <w:sz w:val="18"/>
+              </w:rPr>
+              <w:t>}</w:t>
             </w:r>
           </w:p>
         </w:tc>
@@ -2576,7 +3589,23 @@
                 <w:rFonts w:ascii="Times New Roman" w:hAnsi="Times New Roman"/>
                 <w:sz w:val="18"/>
               </w:rPr>
-              <w:t>{observacionsedente}</w:t>
+              <w:t>{</w:t>
+            </w:r>
+            <w:proofErr w:type="spellStart"/>
+            <w:r>
+              <w:rPr>
+                <w:rFonts w:ascii="Times New Roman" w:hAnsi="Times New Roman"/>
+                <w:sz w:val="18"/>
+              </w:rPr>
+              <w:t>observacionsedente</w:t>
+            </w:r>
+            <w:proofErr w:type="spellEnd"/>
+            <w:r>
+              <w:rPr>
+                <w:rFonts w:ascii="Times New Roman" w:hAnsi="Times New Roman"/>
+                <w:sz w:val="18"/>
+              </w:rPr>
+              <w:t>}</w:t>
             </w:r>
           </w:p>
         </w:tc>
@@ -2632,7 +3661,23 @@
                 <w:rFonts w:ascii="Times New Roman" w:hAnsi="Times New Roman"/>
                 <w:sz w:val="20"/>
               </w:rPr>
-              <w:t>{gateosi}</w:t>
+              <w:t>{</w:t>
+            </w:r>
+            <w:proofErr w:type="spellStart"/>
+            <w:r>
+              <w:rPr>
+                <w:rFonts w:ascii="Times New Roman" w:hAnsi="Times New Roman"/>
+                <w:sz w:val="20"/>
+              </w:rPr>
+              <w:t>gateosi</w:t>
+            </w:r>
+            <w:proofErr w:type="spellEnd"/>
+            <w:r>
+              <w:rPr>
+                <w:rFonts w:ascii="Times New Roman" w:hAnsi="Times New Roman"/>
+                <w:sz w:val="20"/>
+              </w:rPr>
+              <w:t>}</w:t>
             </w:r>
           </w:p>
         </w:tc>
@@ -2659,7 +3704,23 @@
                 <w:rFonts w:ascii="Times New Roman" w:hAnsi="Times New Roman"/>
                 <w:sz w:val="20"/>
               </w:rPr>
-              <w:t>{gateono}</w:t>
+              <w:t>{</w:t>
+            </w:r>
+            <w:proofErr w:type="spellStart"/>
+            <w:r>
+              <w:rPr>
+                <w:rFonts w:ascii="Times New Roman" w:hAnsi="Times New Roman"/>
+                <w:sz w:val="20"/>
+              </w:rPr>
+              <w:t>gateono</w:t>
+            </w:r>
+            <w:proofErr w:type="spellEnd"/>
+            <w:r>
+              <w:rPr>
+                <w:rFonts w:ascii="Times New Roman" w:hAnsi="Times New Roman"/>
+                <w:sz w:val="20"/>
+              </w:rPr>
+              <w:t>}</w:t>
             </w:r>
           </w:p>
         </w:tc>
@@ -2686,7 +3747,23 @@
                 <w:rFonts w:ascii="Times New Roman" w:hAnsi="Times New Roman"/>
                 <w:sz w:val="20"/>
               </w:rPr>
-              <w:t>{tiempogateo}</w:t>
+              <w:t>{</w:t>
+            </w:r>
+            <w:proofErr w:type="spellStart"/>
+            <w:r>
+              <w:rPr>
+                <w:rFonts w:ascii="Times New Roman" w:hAnsi="Times New Roman"/>
+                <w:sz w:val="20"/>
+              </w:rPr>
+              <w:t>tiempogateo</w:t>
+            </w:r>
+            <w:proofErr w:type="spellEnd"/>
+            <w:r>
+              <w:rPr>
+                <w:rFonts w:ascii="Times New Roman" w:hAnsi="Times New Roman"/>
+                <w:sz w:val="20"/>
+              </w:rPr>
+              <w:t>}</w:t>
             </w:r>
           </w:p>
         </w:tc>
@@ -2713,7 +3790,23 @@
                 <w:rFonts w:ascii="Times New Roman" w:hAnsi="Times New Roman"/>
                 <w:sz w:val="20"/>
               </w:rPr>
-              <w:t>{observaciongateo}</w:t>
+              <w:t>{</w:t>
+            </w:r>
+            <w:proofErr w:type="spellStart"/>
+            <w:r>
+              <w:rPr>
+                <w:rFonts w:ascii="Times New Roman" w:hAnsi="Times New Roman"/>
+                <w:sz w:val="20"/>
+              </w:rPr>
+              <w:t>observaciongateo</w:t>
+            </w:r>
+            <w:proofErr w:type="spellEnd"/>
+            <w:r>
+              <w:rPr>
+                <w:rFonts w:ascii="Times New Roman" w:hAnsi="Times New Roman"/>
+                <w:sz w:val="20"/>
+              </w:rPr>
+              <w:t>}</w:t>
             </w:r>
           </w:p>
         </w:tc>
@@ -2769,7 +3862,23 @@
                 <w:rFonts w:ascii="Times New Roman" w:hAnsi="Times New Roman"/>
                 <w:sz w:val="18"/>
               </w:rPr>
-              <w:t>{bipedosi}</w:t>
+              <w:t>{</w:t>
+            </w:r>
+            <w:proofErr w:type="spellStart"/>
+            <w:r>
+              <w:rPr>
+                <w:rFonts w:ascii="Times New Roman" w:hAnsi="Times New Roman"/>
+                <w:sz w:val="18"/>
+              </w:rPr>
+              <w:t>bipedosi</w:t>
+            </w:r>
+            <w:proofErr w:type="spellEnd"/>
+            <w:r>
+              <w:rPr>
+                <w:rFonts w:ascii="Times New Roman" w:hAnsi="Times New Roman"/>
+                <w:sz w:val="18"/>
+              </w:rPr>
+              <w:t>}</w:t>
             </w:r>
           </w:p>
         </w:tc>
@@ -2796,7 +3905,23 @@
                 <w:rFonts w:ascii="Times New Roman" w:hAnsi="Times New Roman"/>
                 <w:sz w:val="18"/>
               </w:rPr>
-              <w:t>{bipedono}</w:t>
+              <w:t>{</w:t>
+            </w:r>
+            <w:proofErr w:type="spellStart"/>
+            <w:r>
+              <w:rPr>
+                <w:rFonts w:ascii="Times New Roman" w:hAnsi="Times New Roman"/>
+                <w:sz w:val="18"/>
+              </w:rPr>
+              <w:t>bipedono</w:t>
+            </w:r>
+            <w:proofErr w:type="spellEnd"/>
+            <w:r>
+              <w:rPr>
+                <w:rFonts w:ascii="Times New Roman" w:hAnsi="Times New Roman"/>
+                <w:sz w:val="18"/>
+              </w:rPr>
+              <w:t>}</w:t>
             </w:r>
           </w:p>
         </w:tc>
@@ -2823,7 +3948,23 @@
                 <w:rFonts w:ascii="Times New Roman" w:hAnsi="Times New Roman"/>
                 <w:sz w:val="18"/>
               </w:rPr>
-              <w:t>{tiempobipedo}</w:t>
+              <w:t>{</w:t>
+            </w:r>
+            <w:proofErr w:type="spellStart"/>
+            <w:r>
+              <w:rPr>
+                <w:rFonts w:ascii="Times New Roman" w:hAnsi="Times New Roman"/>
+                <w:sz w:val="18"/>
+              </w:rPr>
+              <w:t>tiempobipedo</w:t>
+            </w:r>
+            <w:proofErr w:type="spellEnd"/>
+            <w:r>
+              <w:rPr>
+                <w:rFonts w:ascii="Times New Roman" w:hAnsi="Times New Roman"/>
+                <w:sz w:val="18"/>
+              </w:rPr>
+              <w:t>}</w:t>
             </w:r>
           </w:p>
         </w:tc>
@@ -2850,7 +3991,23 @@
                 <w:rFonts w:ascii="Times New Roman" w:hAnsi="Times New Roman"/>
                 <w:sz w:val="18"/>
               </w:rPr>
-              <w:t>{observaciobipedo}</w:t>
+              <w:t>{</w:t>
+            </w:r>
+            <w:proofErr w:type="spellStart"/>
+            <w:r>
+              <w:rPr>
+                <w:rFonts w:ascii="Times New Roman" w:hAnsi="Times New Roman"/>
+                <w:sz w:val="18"/>
+              </w:rPr>
+              <w:t>observaciobipedo</w:t>
+            </w:r>
+            <w:proofErr w:type="spellEnd"/>
+            <w:r>
+              <w:rPr>
+                <w:rFonts w:ascii="Times New Roman" w:hAnsi="Times New Roman"/>
+                <w:sz w:val="18"/>
+              </w:rPr>
+              <w:t>}</w:t>
             </w:r>
           </w:p>
         </w:tc>
@@ -2906,7 +4063,23 @@
                 <w:rFonts w:ascii="Times New Roman" w:hAnsi="Times New Roman"/>
                 <w:sz w:val="20"/>
               </w:rPr>
-              <w:t>{marchasi}</w:t>
+              <w:t>{</w:t>
+            </w:r>
+            <w:proofErr w:type="spellStart"/>
+            <w:r>
+              <w:rPr>
+                <w:rFonts w:ascii="Times New Roman" w:hAnsi="Times New Roman"/>
+                <w:sz w:val="20"/>
+              </w:rPr>
+              <w:t>marchasi</w:t>
+            </w:r>
+            <w:proofErr w:type="spellEnd"/>
+            <w:r>
+              <w:rPr>
+                <w:rFonts w:ascii="Times New Roman" w:hAnsi="Times New Roman"/>
+                <w:sz w:val="20"/>
+              </w:rPr>
+              <w:t>}</w:t>
             </w:r>
           </w:p>
         </w:tc>
@@ -2933,7 +4106,23 @@
                 <w:rFonts w:ascii="Times New Roman" w:hAnsi="Times New Roman"/>
                 <w:sz w:val="20"/>
               </w:rPr>
-              <w:t>{marchano}</w:t>
+              <w:t>{</w:t>
+            </w:r>
+            <w:proofErr w:type="spellStart"/>
+            <w:r>
+              <w:rPr>
+                <w:rFonts w:ascii="Times New Roman" w:hAnsi="Times New Roman"/>
+                <w:sz w:val="20"/>
+              </w:rPr>
+              <w:t>marchano</w:t>
+            </w:r>
+            <w:proofErr w:type="spellEnd"/>
+            <w:r>
+              <w:rPr>
+                <w:rFonts w:ascii="Times New Roman" w:hAnsi="Times New Roman"/>
+                <w:sz w:val="20"/>
+              </w:rPr>
+              <w:t>}</w:t>
             </w:r>
           </w:p>
         </w:tc>
@@ -2960,7 +4149,23 @@
                 <w:rFonts w:ascii="Times New Roman" w:hAnsi="Times New Roman"/>
                 <w:sz w:val="20"/>
               </w:rPr>
-              <w:t>{tiempomarcha}</w:t>
+              <w:t>{</w:t>
+            </w:r>
+            <w:proofErr w:type="spellStart"/>
+            <w:r>
+              <w:rPr>
+                <w:rFonts w:ascii="Times New Roman" w:hAnsi="Times New Roman"/>
+                <w:sz w:val="20"/>
+              </w:rPr>
+              <w:t>tiempomarcha</w:t>
+            </w:r>
+            <w:proofErr w:type="spellEnd"/>
+            <w:r>
+              <w:rPr>
+                <w:rFonts w:ascii="Times New Roman" w:hAnsi="Times New Roman"/>
+                <w:sz w:val="20"/>
+              </w:rPr>
+              <w:t>}</w:t>
             </w:r>
           </w:p>
         </w:tc>
@@ -2987,7 +4192,23 @@
                 <w:rFonts w:ascii="Times New Roman" w:hAnsi="Times New Roman"/>
                 <w:sz w:val="20"/>
               </w:rPr>
-              <w:t>{observacionmarcha}</w:t>
+              <w:t>{</w:t>
+            </w:r>
+            <w:proofErr w:type="spellStart"/>
+            <w:r>
+              <w:rPr>
+                <w:rFonts w:ascii="Times New Roman" w:hAnsi="Times New Roman"/>
+                <w:sz w:val="20"/>
+              </w:rPr>
+              <w:t>observacionmarcha</w:t>
+            </w:r>
+            <w:proofErr w:type="spellEnd"/>
+            <w:r>
+              <w:rPr>
+                <w:rFonts w:ascii="Times New Roman" w:hAnsi="Times New Roman"/>
+                <w:sz w:val="20"/>
+              </w:rPr>
+              <w:t>}</w:t>
             </w:r>
           </w:p>
         </w:tc>
@@ -3056,28 +4277,108 @@
         <w:rPr>
           <w:u w:val="single"/>
         </w:rPr>
-        <w:t>{frecuenciacar }</w:t>
-      </w:r>
-      <w:r>
-        <w:t>Frecuencia respiratoria (30+-5)</w:t>
-      </w:r>
-      <w:r>
-        <w:rPr>
-          <w:u w:val="single"/>
-        </w:rPr>
-        <w:t xml:space="preserve"> {frecuenciarespiratoria}</w:t>
-      </w:r>
-      <w:r>
-        <w:t xml:space="preserve">Temperatura: {temperatura} Tejido Tegumentario:{tegidotegumentario} Reflejos {refeljos} Osteotendinosos: </w:t>
+        <w:t>{</w:t>
+      </w:r>
+      <w:proofErr w:type="spellStart"/>
+      <w:proofErr w:type="gramStart"/>
+      <w:r>
+        <w:rPr>
+          <w:u w:val="single"/>
+        </w:rPr>
+        <w:t>frecuenciacar</w:t>
+      </w:r>
+      <w:proofErr w:type="spellEnd"/>
+      <w:r>
+        <w:rPr>
+          <w:u w:val="single"/>
+        </w:rPr>
+        <w:t xml:space="preserve"> }</w:t>
+      </w:r>
+      <w:r>
+        <w:t>Frecuencia</w:t>
+      </w:r>
+      <w:proofErr w:type="gramEnd"/>
+      <w:r>
+        <w:t xml:space="preserve"> respiratoria (30+-5)</w:t>
+      </w:r>
+      <w:r>
+        <w:rPr>
+          <w:u w:val="single"/>
+        </w:rPr>
+        <w:t xml:space="preserve"> {</w:t>
+      </w:r>
+      <w:proofErr w:type="spellStart"/>
+      <w:r>
+        <w:rPr>
+          <w:u w:val="single"/>
+        </w:rPr>
+        <w:t>frecuenciarespiratoria</w:t>
+      </w:r>
+      <w:proofErr w:type="spellEnd"/>
+      <w:r>
+        <w:rPr>
+          <w:u w:val="single"/>
+        </w:rPr>
+        <w:t>}</w:t>
+      </w:r>
+      <w:r>
+        <w:t xml:space="preserve">Temperatura: {temperatura} Tejido </w:t>
+      </w:r>
+      <w:proofErr w:type="gramStart"/>
+      <w:r>
+        <w:t>Tegumentario:{</w:t>
+      </w:r>
+      <w:proofErr w:type="spellStart"/>
+      <w:proofErr w:type="gramEnd"/>
+      <w:r>
+        <w:t>tegidotegumentario</w:t>
+      </w:r>
+      <w:proofErr w:type="spellEnd"/>
+      <w:r>
+        <w:t>} Reflejos {</w:t>
+      </w:r>
+      <w:proofErr w:type="spellStart"/>
+      <w:r>
+        <w:t>refeljos</w:t>
+      </w:r>
+      <w:proofErr w:type="spellEnd"/>
+      <w:r>
+        <w:t xml:space="preserve">} Osteotendinosos: </w:t>
       </w:r>
       <w:r>
         <w:rPr>
           <w:spacing w:val="-2"/>
         </w:rPr>
-        <w:t>Anormales{anormales} Patológicos {patologicos}</w:t>
-      </w:r>
-      <w:r>
-        <w:t xml:space="preserve"> Tono Muscular:{tonomuscular}</w:t>
+        <w:t>Anormales{anormales} Patológicos {</w:t>
+      </w:r>
+      <w:proofErr w:type="spellStart"/>
+      <w:r>
+        <w:rPr>
+          <w:spacing w:val="-2"/>
+        </w:rPr>
+        <w:t>patologicos</w:t>
+      </w:r>
+      <w:proofErr w:type="spellEnd"/>
+      <w:r>
+        <w:rPr>
+          <w:spacing w:val="-2"/>
+        </w:rPr>
+        <w:t>}</w:t>
+      </w:r>
+      <w:r>
+        <w:t xml:space="preserve"> Tono </w:t>
+      </w:r>
+      <w:proofErr w:type="gramStart"/>
+      <w:r>
+        <w:t>Muscular:{</w:t>
+      </w:r>
+      <w:proofErr w:type="spellStart"/>
+      <w:r>
+        <w:t>tonomuscular</w:t>
+      </w:r>
+      <w:proofErr w:type="spellEnd"/>
+      <w:r>
+        <w:t>}</w:t>
       </w:r>
       <w:r>
         <w:rPr>
@@ -3087,13 +4388,31 @@
         <w:t xml:space="preserve"> </w:t>
       </w:r>
       <w:r>
-        <w:t xml:space="preserve"> Control Motor: </w:t>
-      </w:r>
-      <w:r>
-        <w:rPr>
-          <w:u w:val="single"/>
-        </w:rPr>
-        <w:t>{control_motor}</w:t>
+        <w:t xml:space="preserve"> Control</w:t>
+      </w:r>
+      <w:proofErr w:type="gramEnd"/>
+      <w:r>
+        <w:t xml:space="preserve"> Motor: </w:t>
+      </w:r>
+      <w:r>
+        <w:rPr>
+          <w:u w:val="single"/>
+        </w:rPr>
+        <w:t>{</w:t>
+      </w:r>
+      <w:proofErr w:type="spellStart"/>
+      <w:r>
+        <w:rPr>
+          <w:u w:val="single"/>
+        </w:rPr>
+        <w:t>control_motor</w:t>
+      </w:r>
+      <w:proofErr w:type="spellEnd"/>
+      <w:r>
+        <w:rPr>
+          <w:u w:val="single"/>
+        </w:rPr>
+        <w:t>}</w:t>
       </w:r>
     </w:p>
     <w:p>
@@ -3122,7 +4441,21 @@
         <w:rPr>
           <w:u w:val="single"/>
         </w:rPr>
-        <w:t>{tono_muscular}</w:t>
+        <w:t>{</w:t>
+      </w:r>
+      <w:proofErr w:type="spellStart"/>
+      <w:r>
+        <w:rPr>
+          <w:u w:val="single"/>
+        </w:rPr>
+        <w:t>tono_muscular</w:t>
+      </w:r>
+      <w:proofErr w:type="spellEnd"/>
+      <w:r>
+        <w:rPr>
+          <w:u w:val="single"/>
+        </w:rPr>
+        <w:t>}</w:t>
       </w:r>
     </w:p>
     <w:p>
@@ -3180,7 +4513,21 @@
         <w:rPr>
           <w:u w:val="single"/>
         </w:rPr>
-        <w:t xml:space="preserve">{perfil_sensorial} </w:t>
+        <w:t>{</w:t>
+      </w:r>
+      <w:proofErr w:type="spellStart"/>
+      <w:r>
+        <w:rPr>
+          <w:u w:val="single"/>
+        </w:rPr>
+        <w:t>perfil_sensorial</w:t>
+      </w:r>
+      <w:proofErr w:type="spellEnd"/>
+      <w:r>
+        <w:rPr>
+          <w:u w:val="single"/>
+        </w:rPr>
+        <w:t xml:space="preserve">} </w:t>
       </w:r>
     </w:p>
     <w:p>
@@ -3209,7 +4556,14 @@
         <w:rPr>
           <w:u w:val="single"/>
         </w:rPr>
-        <w:t>{deformidades/contracturas}</w:t>
+        <w:t>{deformidades/</w:t>
+      </w:r>
+      <w:proofErr w:type="gramStart"/>
+      <w:r>
+        <w:rPr>
+          <w:u w:val="single"/>
+        </w:rPr>
+        <w:t>contracturas}</w:t>
       </w:r>
       <w:r>
         <w:rPr>
@@ -3219,7 +4573,24 @@
         <w:t xml:space="preserve"> </w:t>
       </w:r>
       <w:r>
-        <w:t xml:space="preserve"> Aparatos Ortopédicos:{aparatosortopedicos} Sistema</w:t>
+        <w:t xml:space="preserve"> Aparatos</w:t>
+      </w:r>
+      <w:proofErr w:type="gramEnd"/>
+      <w:r>
+        <w:t xml:space="preserve"> </w:t>
+      </w:r>
+      <w:proofErr w:type="gramStart"/>
+      <w:r>
+        <w:t>Ortopédicos:{</w:t>
+      </w:r>
+      <w:proofErr w:type="spellStart"/>
+      <w:proofErr w:type="gramEnd"/>
+      <w:r>
+        <w:t>aparatosortopedicos</w:t>
+      </w:r>
+      <w:proofErr w:type="spellEnd"/>
+      <w:r>
+        <w:t>} Sistema</w:t>
       </w:r>
       <w:r>
         <w:rPr>
@@ -3340,7 +4711,21 @@
         <w:rPr>
           <w:u w:val="single"/>
         </w:rPr>
-        <w:t>{sistema_pulmonar}</w:t>
+        <w:t>{</w:t>
+      </w:r>
+      <w:proofErr w:type="spellStart"/>
+      <w:r>
+        <w:rPr>
+          <w:u w:val="single"/>
+        </w:rPr>
+        <w:t>sistema_pulmonar</w:t>
+      </w:r>
+      <w:proofErr w:type="spellEnd"/>
+      <w:r>
+        <w:rPr>
+          <w:u w:val="single"/>
+        </w:rPr>
+        <w:t>}</w:t>
       </w:r>
     </w:p>
     <w:p>
@@ -3360,7 +4745,15 @@
         <w:ind w:left="360" w:right="355"/>
       </w:pPr>
       <w:r>
-        <w:t>Problemas Asociados{problemas_asociados}</w:t>
+        <w:t>Problemas Asociados{</w:t>
+      </w:r>
+      <w:proofErr w:type="spellStart"/>
+      <w:r>
+        <w:t>problemas_asociados</w:t>
+      </w:r>
+      <w:proofErr w:type="spellEnd"/>
+      <w:r>
+        <w:t>}</w:t>
       </w:r>
     </w:p>
     <w:p>
@@ -3427,7 +4820,23 @@
           <w:color w:val="000000"/>
           <w:spacing w:val="-2"/>
         </w:rPr>
-        <w:t xml:space="preserve"> {diagnosticofisiterapeuta}</w:t>
+        <w:t xml:space="preserve"> {</w:t>
+      </w:r>
+      <w:proofErr w:type="spellStart"/>
+      <w:r>
+        <w:rPr>
+          <w:color w:val="000000"/>
+          <w:spacing w:val="-2"/>
+        </w:rPr>
+        <w:t>diagnosticofisiterapeuta</w:t>
+      </w:r>
+      <w:proofErr w:type="spellEnd"/>
+      <w:r>
+        <w:rPr>
+          <w:color w:val="000000"/>
+          <w:spacing w:val="-2"/>
+        </w:rPr>
+        <w:t>}</w:t>
       </w:r>
     </w:p>
     <w:p>
@@ -3501,6 +4910,7 @@
         </w:rPr>
         <w:t xml:space="preserve"> </w:t>
       </w:r>
+      <w:proofErr w:type="gramStart"/>
       <w:r>
         <w:rPr>
           <w:color w:val="000000"/>
@@ -3524,8 +4934,17 @@
         </w:rPr>
         <w:t>:</w:t>
       </w:r>
-      <w:r>
-        <w:t xml:space="preserve"> {planTratamiento}</w:t>
+      <w:proofErr w:type="gramEnd"/>
+      <w:r>
+        <w:t xml:space="preserve"> {</w:t>
+      </w:r>
+      <w:proofErr w:type="spellStart"/>
+      <w:r>
+        <w:t>planTratamiento</w:t>
+      </w:r>
+      <w:proofErr w:type="spellEnd"/>
+      <w:r>
+        <w:t>}</w:t>
       </w:r>
     </w:p>
     <w:p>
@@ -3579,8 +4998,10 @@
           <w:noProof/>
         </w:rPr>
         <w:pict w14:anchorId="2A95926B">
-          <v:shape id="Graphic 19" o:spid="_x0000_s2052" style="position:absolute;margin-left:54.05pt;margin-top:35.25pt;width:493.2pt;height:.1pt;z-index:-503316465;visibility:visible;mso-wrap-style:square;mso-wrap-distance-left:0;mso-wrap-distance-top:0;mso-wrap-distance-right:0;mso-wrap-distance-bottom:0;mso-position-horizontal:absolute;mso-position-horizontal-relative:page;mso-position-vertical:absolute;mso-position-vertical-relative:text;v-text-anchor:top" coordsize="6263640,1440" o:gfxdata="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" o:allowincell="f" path="m,l6263195,e" filled="f" strokeweight=".91pt">
-            <v:path arrowok="t" textboxrect="0,0,6283960,503937360"/>
+          <v:shape id="Graphic 19" o:spid="_x0000_s2052" style="position:absolute;margin-left:54.05pt;margin-top:35.25pt;width:493.2pt;height:.1pt;z-index:-503316465;visibility:visible;mso-wrap-style:square;mso-wrap-distance-left:0;mso-wrap-distance-top:0;mso-wrap-distance-right:0;mso-wrap-distance-bottom:0;mso-position-horizontal:absolute;mso-position-horizontal-relative:page;mso-position-vertical:absolute;mso-position-vertical-relative:text;v-text-anchor:top" coordsize="6263640,1440" o:spt="100" o:gfxdata="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" o:allowincell="f" adj="0,,0" path="m,l6263195,e" filled="f" strokeweight=".91pt">
+            <v:stroke joinstyle="round"/>
+            <v:formulas/>
+            <v:path arrowok="t" o:connecttype="segments" textboxrect="0,0,6283960,503937360"/>
             <w10:wrap type="topAndBottom" anchorx="page"/>
           </v:shape>
         </w:pict>
@@ -3605,8 +5026,10 @@
           <w:noProof/>
         </w:rPr>
         <w:pict w14:anchorId="383EC53C">
-          <v:shape id="Graphic 20" o:spid="_x0000_s2051" style="position:absolute;margin-left:98.6pt;margin-top:15.4pt;width:137pt;height:.1pt;z-index:-503316464;visibility:visible;mso-wrap-style:square;mso-wrap-distance-left:0;mso-wrap-distance-top:0;mso-wrap-distance-right:0;mso-wrap-distance-bottom:0;mso-position-horizontal:absolute;mso-position-horizontal-relative:page;mso-position-vertical:absolute;mso-position-vertical-relative:text;v-text-anchor:top" coordsize="1739900,1440" o:gfxdata="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" o:allowincell="f" path="m,l1739551,e" filled="f" strokeweight=".25222mm">
-            <v:path arrowok="t" textboxrect="0,0,1760220,503937360"/>
+          <v:shape id="Graphic 20" o:spid="_x0000_s2051" style="position:absolute;margin-left:98.6pt;margin-top:15.4pt;width:137pt;height:.1pt;z-index:-503316464;visibility:visible;mso-wrap-style:square;mso-wrap-distance-left:0;mso-wrap-distance-top:0;mso-wrap-distance-right:0;mso-wrap-distance-bottom:0;mso-position-horizontal:absolute;mso-position-horizontal-relative:page;mso-position-vertical:absolute;mso-position-vertical-relative:text;v-text-anchor:top" coordsize="1739900,1440" o:spt="100" o:gfxdata="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" o:allowincell="f" adj="0,,0" path="m,l1739551,e" filled="f" strokeweight=".25222mm">
+            <v:stroke joinstyle="round"/>
+            <v:formulas/>
+            <v:path arrowok="t" o:connecttype="segments" textboxrect="0,0,1760220,503937360"/>
             <w10:wrap type="topAndBottom" anchorx="page"/>
           </v:shape>
         </w:pict>
@@ -3616,8 +5039,10 @@
           <w:noProof/>
         </w:rPr>
         <w:pict w14:anchorId="7D8C92F9">
-          <v:shape id="Graphic 21" o:spid="_x0000_s2050" style="position:absolute;margin-left:362.7pt;margin-top:15.4pt;width:120.4pt;height:.1pt;z-index:-503316463;visibility:visible;mso-wrap-style:square;mso-wrap-distance-left:0;mso-wrap-distance-top:0;mso-wrap-distance-right:0;mso-wrap-distance-bottom:0;mso-position-horizontal:absolute;mso-position-horizontal-relative:page;mso-position-vertical:absolute;mso-position-vertical-relative:text;v-text-anchor:top" coordsize="1529080,1440" o:gfxdata="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" o:allowincell="f" path="m,l1529023,e" filled="f" strokeweight=".25222mm">
-            <v:path arrowok="t" textboxrect="0,0,1549400,503937360"/>
+          <v:shape id="Graphic 21" o:spid="_x0000_s2050" style="position:absolute;margin-left:362.7pt;margin-top:15.4pt;width:120.4pt;height:.1pt;z-index:-503316463;visibility:visible;mso-wrap-style:square;mso-wrap-distance-left:0;mso-wrap-distance-top:0;mso-wrap-distance-right:0;mso-wrap-distance-bottom:0;mso-position-horizontal:absolute;mso-position-horizontal-relative:page;mso-position-vertical:absolute;mso-position-vertical-relative:text;v-text-anchor:top" coordsize="1529080,1440" o:spt="100" o:gfxdata="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" o:allowincell="f" adj="0,,0" path="m,l1529023,e" filled="f" strokeweight=".25222mm">
+            <v:stroke joinstyle="round"/>
+            <v:formulas/>
+            <v:path arrowok="t" o:connecttype="segments" textboxrect="0,0,1549400,503937360"/>
             <w10:wrap type="topAndBottom" anchorx="page"/>
           </v:shape>
         </w:pict>
@@ -3752,14 +5177,52 @@
         <w:rPr>
           <w:rFonts w:ascii="Verdana" w:hAnsi="Verdana"/>
         </w:rPr>
-        <w:t xml:space="preserve">           c.c. {documentorepresentante}                             </w:t>
+        <w:t xml:space="preserve">           c.c. {</w:t>
+      </w:r>
+      <w:proofErr w:type="spellStart"/>
+      <w:proofErr w:type="gramStart"/>
+      <w:r>
+        <w:rPr>
+          <w:rFonts w:ascii="Verdana" w:hAnsi="Verdana"/>
+        </w:rPr>
+        <w:t>documentorepresentante</w:t>
+      </w:r>
+      <w:proofErr w:type="spellEnd"/>
+      <w:r>
+        <w:rPr>
+          <w:rFonts w:ascii="Verdana" w:hAnsi="Verdana"/>
+        </w:rPr>
+        <w:t xml:space="preserve">}   </w:t>
+      </w:r>
+      <w:proofErr w:type="gramEnd"/>
+      <w:r>
+        <w:rPr>
+          <w:rFonts w:ascii="Verdana" w:hAnsi="Verdana"/>
+        </w:rPr>
+        <w:t xml:space="preserve">                          </w:t>
       </w:r>
       <w:r>
         <w:rPr>
           <w:rFonts w:ascii="Verdana" w:hAnsi="Verdana"/>
           <w:spacing w:val="-4"/>
         </w:rPr>
-        <w:t>c.c.{documentoprofesional}</w:t>
+        <w:t>c.c.{</w:t>
+      </w:r>
+      <w:proofErr w:type="spellStart"/>
+      <w:r>
+        <w:rPr>
+          <w:rFonts w:ascii="Verdana" w:hAnsi="Verdana"/>
+          <w:spacing w:val="-4"/>
+        </w:rPr>
+        <w:t>documentoprofesional</w:t>
+      </w:r>
+      <w:proofErr w:type="spellEnd"/>
+      <w:r>
+        <w:rPr>
+          <w:rFonts w:ascii="Verdana" w:hAnsi="Verdana"/>
+          <w:spacing w:val="-4"/>
+        </w:rPr>
+        <w:t>}</w:t>
       </w:r>
     </w:p>
     <w:p>
@@ -3999,19 +5462,36 @@
         </w:rPr>
         <w:t xml:space="preserve"> </w:t>
       </w:r>
+      <w:proofErr w:type="spellStart"/>
       <w:r>
         <w:rPr>
           <w:b/>
         </w:rPr>
-        <w:t>D´Mamitas&amp;</w:t>
+        <w:t>D´Mamitas</w:t>
+      </w:r>
+      <w:proofErr w:type="spellEnd"/>
+      <w:r>
+        <w:rPr>
+          <w:b/>
+        </w:rPr>
+        <w:t>&amp;</w:t>
       </w:r>
       <w:r>
         <w:rPr>
           <w:b/>
           <w:spacing w:val="-2"/>
         </w:rPr>
-        <w:t xml:space="preserve"> Babies</w:t>
-      </w:r>
+        <w:t xml:space="preserve"> </w:t>
+      </w:r>
+      <w:proofErr w:type="spellStart"/>
+      <w:r>
+        <w:rPr>
+          <w:b/>
+          <w:spacing w:val="-2"/>
+        </w:rPr>
+        <w:t>Babies</w:t>
+      </w:r>
+      <w:proofErr w:type="spellEnd"/>
     </w:p>
     <w:p>
       <w:pPr>
@@ -4036,7 +5516,11 @@
         <w:jc w:val="both"/>
       </w:pPr>
       <w:r>
-        <w:t>Atendiendo al ejercicio de la Patria Potestad, establecido en el Código Civil Colombiano en su artículo 288, el artículo 24 del Decreto 2820 de 1974 y la Ley de Infancia y Adolescencia, el Ministerio de Educación Nacional solicita</w:t>
+        <w:t xml:space="preserve">Atendiendo al ejercicio de la Patria Potestad, establecido en el Código Civil Colombiano en su artículo 288, el artículo 24 del Decreto 2820 de 1974 y la Ley de Infancia y Adolescencia, el Ministerio de Educación Nacional </w:t>
+      </w:r>
+      <w:proofErr w:type="gramStart"/>
+      <w:r>
+        <w:t>solicita</w:t>
       </w:r>
       <w:r>
         <w:rPr>
@@ -4047,12 +5531,14 @@
       <w:r>
         <w:t>la</w:t>
       </w:r>
+      <w:proofErr w:type="gramEnd"/>
       <w:r>
         <w:rPr>
           <w:spacing w:val="53"/>
         </w:rPr>
         <w:t xml:space="preserve">  </w:t>
       </w:r>
+      <w:proofErr w:type="gramStart"/>
       <w:r>
         <w:t>autorización</w:t>
       </w:r>
@@ -4065,12 +5551,14 @@
       <w:r>
         <w:t>escrita</w:t>
       </w:r>
+      <w:proofErr w:type="gramEnd"/>
       <w:r>
         <w:rPr>
           <w:spacing w:val="53"/>
         </w:rPr>
         <w:t xml:space="preserve">  </w:t>
       </w:r>
+      <w:proofErr w:type="gramStart"/>
       <w:r>
         <w:t>del</w:t>
       </w:r>
@@ -4081,7 +5569,15 @@
         <w:t xml:space="preserve">  </w:t>
       </w:r>
       <w:r>
-        <w:t>padre/madre</w:t>
+        <w:t>padre</w:t>
+      </w:r>
+      <w:proofErr w:type="gramEnd"/>
+      <w:r>
+        <w:t>/</w:t>
+      </w:r>
+      <w:proofErr w:type="gramStart"/>
+      <w:r>
+        <w:t>madre</w:t>
       </w:r>
       <w:r>
         <w:rPr>
@@ -4092,12 +5588,14 @@
       <w:r>
         <w:t>de</w:t>
       </w:r>
+      <w:proofErr w:type="gramEnd"/>
       <w:r>
         <w:rPr>
           <w:spacing w:val="51"/>
         </w:rPr>
         <w:t xml:space="preserve">  </w:t>
       </w:r>
+      <w:proofErr w:type="gramStart"/>
       <w:r>
         <w:t>familia</w:t>
       </w:r>
@@ -4110,12 +5608,14 @@
       <w:r>
         <w:t>o</w:t>
       </w:r>
+      <w:proofErr w:type="gramEnd"/>
       <w:r>
         <w:rPr>
           <w:spacing w:val="54"/>
         </w:rPr>
         <w:t xml:space="preserve">  </w:t>
       </w:r>
+      <w:proofErr w:type="gramStart"/>
       <w:r>
         <w:t>acudiente</w:t>
       </w:r>
@@ -4128,12 +5628,14 @@
       <w:r>
         <w:t>del</w:t>
       </w:r>
+      <w:proofErr w:type="gramEnd"/>
       <w:r>
         <w:rPr>
           <w:spacing w:val="53"/>
         </w:rPr>
         <w:t xml:space="preserve">  </w:t>
       </w:r>
+      <w:proofErr w:type="gramStart"/>
       <w:r>
         <w:t>menor</w:t>
       </w:r>
@@ -4146,6 +5648,7 @@
       <w:r>
         <w:t>de</w:t>
       </w:r>
+      <w:proofErr w:type="gramEnd"/>
       <w:r>
         <w:rPr>
           <w:spacing w:val="53"/>
@@ -4173,7 +5676,21 @@
         <w:rPr>
           <w:u w:val="single"/>
         </w:rPr>
-        <w:t>{firmaNombrenino}</w:t>
+        <w:t>{</w:t>
+      </w:r>
+      <w:proofErr w:type="spellStart"/>
+      <w:r>
+        <w:rPr>
+          <w:u w:val="single"/>
+        </w:rPr>
+        <w:t>firmaNombrenino</w:t>
+      </w:r>
+      <w:proofErr w:type="spellEnd"/>
+      <w:r>
+        <w:rPr>
+          <w:u w:val="single"/>
+        </w:rPr>
+        <w:t>}</w:t>
       </w:r>
       <w:r>
         <w:t>,</w:t>
@@ -4227,7 +5744,21 @@
         <w:rPr>
           <w:spacing w:val="94"/>
         </w:rPr>
-        <w:t xml:space="preserve"> {firmaregistro}</w:t>
+        <w:t xml:space="preserve"> {</w:t>
+      </w:r>
+      <w:proofErr w:type="spellStart"/>
+      <w:r>
+        <w:rPr>
+          <w:spacing w:val="94"/>
+        </w:rPr>
+        <w:t>firmaregistro</w:t>
+      </w:r>
+      <w:proofErr w:type="spellEnd"/>
+      <w:r>
+        <w:rPr>
+          <w:spacing w:val="94"/>
+        </w:rPr>
+        <w:t>}</w:t>
       </w:r>
       <w:r>
         <w:rPr>
@@ -4236,7 +5767,23 @@
         <w:t xml:space="preserve">para </w:t>
       </w:r>
       <w:r>
-        <w:t>reproducir fotografias e imagenes de las actividades en las que participe, para ser utilizadas publicaciones, proyectos, redes sociales y pagina Web.</w:t>
+        <w:t xml:space="preserve">reproducir </w:t>
+      </w:r>
+      <w:proofErr w:type="spellStart"/>
+      <w:r>
+        <w:t>fotografias</w:t>
+      </w:r>
+      <w:proofErr w:type="spellEnd"/>
+      <w:r>
+        <w:t xml:space="preserve"> e </w:t>
+      </w:r>
+      <w:proofErr w:type="spellStart"/>
+      <w:r>
+        <w:t>imagenes</w:t>
+      </w:r>
+      <w:proofErr w:type="spellEnd"/>
+      <w:r>
+        <w:t xml:space="preserve"> de las actividades en las que participe, para ser utilizadas publicaciones, proyectos, redes sociales y pagina Web.</w:t>
       </w:r>
     </w:p>
     <w:p>
@@ -4380,7 +5927,21 @@
         <w:rPr>
           <w:u w:val="single"/>
         </w:rPr>
-        <w:t>{ciudadFirma}</w:t>
+        <w:t>{</w:t>
+      </w:r>
+      <w:proofErr w:type="spellStart"/>
+      <w:r>
+        <w:rPr>
+          <w:u w:val="single"/>
+        </w:rPr>
+        <w:t>ciudadFirma</w:t>
+      </w:r>
+      <w:proofErr w:type="spellEnd"/>
+      <w:r>
+        <w:rPr>
+          <w:u w:val="single"/>
+        </w:rPr>
+        <w:t>}</w:t>
       </w:r>
       <w:r>
         <w:t>,</w:t>
@@ -4413,7 +5974,21 @@
         <w:rPr>
           <w:u w:val="single"/>
         </w:rPr>
-        <w:t xml:space="preserve">{diaFirma} </w:t>
+        <w:t>{</w:t>
+      </w:r>
+      <w:proofErr w:type="spellStart"/>
+      <w:r>
+        <w:rPr>
+          <w:u w:val="single"/>
+        </w:rPr>
+        <w:t>diaFirma</w:t>
+      </w:r>
+      <w:proofErr w:type="spellEnd"/>
+      <w:r>
+        <w:rPr>
+          <w:u w:val="single"/>
+        </w:rPr>
+        <w:t xml:space="preserve">} </w:t>
       </w:r>
       <w:r>
         <w:t>del</w:t>
@@ -4444,7 +6019,21 @@
         <w:rPr>
           <w:u w:val="single"/>
         </w:rPr>
-        <w:t xml:space="preserve">{mesFirma} </w:t>
+        <w:t>{</w:t>
+      </w:r>
+      <w:proofErr w:type="spellStart"/>
+      <w:r>
+        <w:rPr>
+          <w:u w:val="single"/>
+        </w:rPr>
+        <w:t>mesFirma</w:t>
+      </w:r>
+      <w:proofErr w:type="spellEnd"/>
+      <w:r>
+        <w:rPr>
+          <w:u w:val="single"/>
+        </w:rPr>
+        <w:t xml:space="preserve">} </w:t>
       </w:r>
       <w:r>
         <w:t>de</w:t>
@@ -4459,7 +6048,21 @@
         <w:rPr>
           <w:spacing w:val="-4"/>
         </w:rPr>
-        <w:t>202{anioFirma}.</w:t>
+        <w:t>202{</w:t>
+      </w:r>
+      <w:proofErr w:type="spellStart"/>
+      <w:r>
+        <w:rPr>
+          <w:spacing w:val="-4"/>
+        </w:rPr>
+        <w:t>anioFirma</w:t>
+      </w:r>
+      <w:proofErr w:type="spellEnd"/>
+      <w:r>
+        <w:rPr>
+          <w:spacing w:val="-4"/>
+        </w:rPr>
+        <w:t>}.</w:t>
       </w:r>
     </w:p>
     <w:p>
@@ -4481,7 +6084,21 @@
         <w:rPr>
           <w:u w:val="single"/>
         </w:rPr>
-        <w:t>{NombreFirma}</w:t>
+        <w:t>{</w:t>
+      </w:r>
+      <w:proofErr w:type="spellStart"/>
+      <w:r>
+        <w:rPr>
+          <w:u w:val="single"/>
+        </w:rPr>
+        <w:t>NombreFirma</w:t>
+      </w:r>
+      <w:proofErr w:type="spellEnd"/>
+      <w:r>
+        <w:rPr>
+          <w:u w:val="single"/>
+        </w:rPr>
+        <w:t>}</w:t>
       </w:r>
     </w:p>
     <w:p>
@@ -4653,7 +6270,20 @@
         </w:drawing>
       </w:r>
       <w:r>
-        <w:t xml:space="preserve">Cédula de ciudadanía:{cedulafirma}    </w:t>
+        <w:t xml:space="preserve">Cédula de </w:t>
+      </w:r>
+      <w:proofErr w:type="gramStart"/>
+      <w:r>
+        <w:t>ciudadanía:{</w:t>
+      </w:r>
+      <w:proofErr w:type="spellStart"/>
+      <w:proofErr w:type="gramEnd"/>
+      <w:r>
+        <w:t>cedulafirma</w:t>
+      </w:r>
+      <w:proofErr w:type="spellEnd"/>
+      <w:r>
+        <w:t xml:space="preserve">}    </w:t>
       </w:r>
     </w:p>
     <w:p>
@@ -4665,13 +6295,131 @@
         </w:rPr>
       </w:pPr>
     </w:p>
+    <w:p>
+      <w:pPr>
+        <w:jc w:val="center"/>
+        <w:rPr>
+          <w:noProof/>
+          <w:sz w:val="24"/>
+          <w:szCs w:val="24"/>
+        </w:rPr>
+      </w:pPr>
+      <w:r>
+        <w:rPr>
+          <w:noProof/>
+          <w:sz w:val="24"/>
+          <w:szCs w:val="24"/>
+        </w:rPr>
+        <w:lastRenderedPageBreak/>
+        <w:drawing>
+          <wp:inline distT="0" distB="0" distL="0" distR="0" wp14:anchorId="0C32E0E6" wp14:editId="13810B17">
+            <wp:extent cx="6858000" cy="4331335"/>
+            <wp:effectExtent l="0" t="0" r="0" b="0"/>
+            <wp:docPr id="1146202551" name="Imagen 1" descr="{firmaAutorizacion}"/>
+            <wp:cNvGraphicFramePr>
+              <a:graphicFrameLocks xmlns:a="http://schemas.openxmlformats.org/drawingml/2006/main" noChangeAspect="1"/>
+            </wp:cNvGraphicFramePr>
+            <a:graphic xmlns:a="http://schemas.openxmlformats.org/drawingml/2006/main">
+              <a:graphicData uri="http://schemas.openxmlformats.org/drawingml/2006/picture">
+                <pic:pic xmlns:pic="http://schemas.openxmlformats.org/drawingml/2006/picture">
+                  <pic:nvPicPr>
+                    <pic:cNvPr id="1146202551" name="Imagen 1" descr="{firmaAutorizacion}"/>
+                    <pic:cNvPicPr/>
+                  </pic:nvPicPr>
+                  <pic:blipFill>
+                    <a:blip r:embed="rId18" cstate="print">
+                      <a:extLst>
+                        <a:ext uri="{28A0092B-C50C-407E-A947-70E740481C1C}">
+                          <a14:useLocalDpi xmlns:a14="http://schemas.microsoft.com/office/drawing/2010/main" val="0"/>
+                        </a:ext>
+                      </a:extLst>
+                    </a:blip>
+                    <a:stretch>
+                      <a:fillRect/>
+                    </a:stretch>
+                  </pic:blipFill>
+                  <pic:spPr>
+                    <a:xfrm>
+                      <a:off x="0" y="0"/>
+                      <a:ext cx="6858000" cy="4331335"/>
+                    </a:xfrm>
+                    <a:prstGeom prst="rect">
+                      <a:avLst/>
+                    </a:prstGeom>
+                  </pic:spPr>
+                </pic:pic>
+              </a:graphicData>
+            </a:graphic>
+          </wp:inline>
+        </w:drawing>
+      </w:r>
+    </w:p>
+    <w:p>
+      <w:pPr>
+        <w:rPr>
+          <w:sz w:val="24"/>
+          <w:szCs w:val="24"/>
+        </w:rPr>
+      </w:pPr>
+    </w:p>
+    <w:p>
+      <w:pPr>
+        <w:rPr>
+          <w:sz w:val="24"/>
+          <w:szCs w:val="24"/>
+        </w:rPr>
+      </w:pPr>
+    </w:p>
+    <w:p>
+      <w:pPr>
+        <w:rPr>
+          <w:sz w:val="24"/>
+          <w:szCs w:val="24"/>
+        </w:rPr>
+      </w:pPr>
+    </w:p>
+    <w:p>
+      <w:pPr>
+        <w:rPr>
+          <w:sz w:val="24"/>
+          <w:szCs w:val="24"/>
+        </w:rPr>
+      </w:pPr>
+    </w:p>
+    <w:p>
+      <w:pPr>
+        <w:rPr>
+          <w:noProof/>
+          <w:sz w:val="24"/>
+          <w:szCs w:val="24"/>
+        </w:rPr>
+      </w:pPr>
+    </w:p>
+    <w:p>
+      <w:pPr>
+        <w:tabs>
+          <w:tab w:val="left" w:pos="9750"/>
+        </w:tabs>
+        <w:rPr>
+          <w:sz w:val="24"/>
+          <w:szCs w:val="24"/>
+        </w:rPr>
+      </w:pPr>
+      <w:r>
+        <w:rPr>
+          <w:sz w:val="24"/>
+          <w:szCs w:val="24"/>
+        </w:rPr>
+        <w:tab/>
+      </w:r>
+    </w:p>
     <w:sectPr>
-      <w:headerReference w:type="even" r:id="rId18"/>
-      <w:headerReference w:type="default" r:id="rId19"/>
-      <w:footerReference w:type="even" r:id="rId20"/>
-      <w:footerReference w:type="default" r:id="rId21"/>
-      <w:headerReference w:type="first" r:id="rId22"/>
-      <w:footerReference w:type="first" r:id="rId23"/>
+      <w:headerReference w:type="even" r:id="rId19"/>
+      <w:headerReference w:type="default" r:id="rId20"/>
+      <w:footerReference w:type="even" r:id="rId21"/>
+      <w:footerReference w:type="default" r:id="rId22"/>
+      <w:headerReference w:type="first" r:id="rId23"/>
+      <w:footerReference w:type="first" r:id="rId24"/>
       <w:pgSz w:w="12240" w:h="15840"/>
       <w:pgMar w:top="1540" w:right="720" w:bottom="2820" w:left="720" w:header="728" w:footer="2632" w:gutter="0"/>
       <w:cols w:space="720"/>
@@ -4727,8 +6475,10 @@
       </w:rPr>
       <w:pict w14:anchorId="1CD15A5D">
         <v:group id="Group 8" o:spid="_x0000_s1038" style="position:absolute;margin-left:0;margin-top:646.4pt;width:609.75pt;height:145.6pt;z-index:-251661312;mso-wrap-distance-left:0;mso-wrap-distance-right:0;mso-position-horizontal-relative:page;mso-position-vertical-relative:page" coordsize="77439,18489" o:gfxdata="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" o:allowincell="f">
-          <v:shape id="Graphic 9" o:spid="_x0000_s1039" style="position:absolute;top:939;width:77439;height:17550;visibility:visible;mso-wrap-style:square;v-text-anchor:top" coordsize="7743825,1755139" o:gfxdata="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" path="m840105,1146810r-51435,l736600,1148080r-52070,1905l633095,1152525r-52070,3175l529590,1159510r-51435,5080l426720,1170305r-51435,6985l323850,1184910r-50800,8255l222250,1202690r-50800,10795l121285,1224915r-50165,12700l20955,1251585,,1258032r,497108l7743126,1755140r-1842,-36832l7736840,1611630r-475,-17145l4572635,1594485r-114300,-1270l4400550,1591945r-59055,-1905l4160520,1581785r-124460,-7620l3843654,1558925r-200025,-19685l3506470,1524000r-212091,-26670l3074670,1466215r-305435,-48260l2571115,1383665,1997075,1274445r-191770,-33655l1657985,1216660r-50165,-6985l1558290,1202055r-50800,-6350l1457325,1188720r-152400,-17145l1150620,1158240r-102870,-6350l944244,1148080r-104139,-1270xem7743825,r-48895,66040l7646034,130810r-49529,64135l7522209,288290r-24764,30480l7447280,379095r-24765,29210l7371715,466725r-25400,28575l7320280,523240r-51435,55880l7216140,633095r-52706,52705l7109459,737235r-54609,50165l6999605,836295r-56515,47625l6885940,929640r-58420,45085l6767830,1017905r-60960,41275l6645275,1099820r-63500,38735l6517640,1176020r-66040,35560l6384290,1245870r-69215,33020l6280150,1294765r-71755,30480l6172200,1339850r-111760,41910l5944870,1419860r-120650,34290l5783580,1464945r-41910,10160l5657215,1494155r-86360,17780l5526405,1520190r-90170,15240l5390515,1542415r-93345,12700l5249545,1560830r-48260,5080l5102860,1574800r-100965,7620l4950460,1585595r-51435,2540l4792980,1591945r-108585,2540l7736365,1594485r-3248,-117475l7729220,1312545r-3716,-173990l7725409,1134110r-2539,-187960l7721600,692150r,-123825l7722870,449580r1270,-57150l7724649,348615r1319,-60325l7727950,234315r1905,-46990l7731759,142875r2541,-41275l7740650,29845,7743825,xe" fillcolor="#52b8b3" stroked="f" strokeweight="0">
-            <v:path arrowok="t" textboxrect="0,0,7764145,1775459"/>
+          <v:shape id="Graphic 9" o:spid="_x0000_s1039" style="position:absolute;top:939;width:77439;height:17550;visibility:visible;mso-wrap-style:square;v-text-anchor:top" coordsize="7743825,1755139" o:spt="100" o:gfxdata="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" adj="0,,0" path="m840105,1146810r-51435,l736600,1148080r-52070,1905l633095,1152525r-52070,3175l529590,1159510r-51435,5080l426720,1170305r-51435,6985l323850,1184910r-50800,8255l222250,1202690r-50800,10795l121285,1224915r-50165,12700l20955,1251585,,1258032r,497108l7743126,1755140r-1842,-36832l7736840,1611630r-475,-17145l4572635,1594485r-114300,-1270l4400550,1591945r-59055,-1905l4160520,1581785r-124460,-7620l3843654,1558925r-200025,-19685l3506470,1524000r-212091,-26670l3074670,1466215r-305435,-48260l2571115,1383665,1997075,1274445r-191770,-33655l1657985,1216660r-50165,-6985l1558290,1202055r-50800,-6350l1457325,1188720r-152400,-17145l1150620,1158240r-102870,-6350l944244,1148080r-104139,-1270xem7743825,r-48895,66040l7646034,130810r-49529,64135l7522209,288290r-24764,30480l7447280,379095r-24765,29210l7371715,466725r-25400,28575l7320280,523240r-51435,55880l7216140,633095r-52706,52705l7109459,737235r-54609,50165l6999605,836295r-56515,47625l6885940,929640r-58420,45085l6767830,1017905r-60960,41275l6645275,1099820r-63500,38735l6517640,1176020r-66040,35560l6384290,1245870r-69215,33020l6280150,1294765r-71755,30480l6172200,1339850r-111760,41910l5944870,1419860r-120650,34290l5783580,1464945r-41910,10160l5657215,1494155r-86360,17780l5526405,1520190r-90170,15240l5390515,1542415r-93345,12700l5249545,1560830r-48260,5080l5102860,1574800r-100965,7620l4950460,1585595r-51435,2540l4792980,1591945r-108585,2540l7736365,1594485r-3248,-117475l7729220,1312545r-3716,-173990l7725409,1134110r-2539,-187960l7721600,692150r,-123825l7722870,449580r1270,-57150l7724649,348615r1319,-60325l7727950,234315r1905,-46990l7731759,142875r2541,-41275l7740650,29845,7743825,xe" fillcolor="#52b8b3" stroked="f" strokeweight="0">
+            <v:stroke joinstyle="round"/>
+            <v:formulas/>
+            <v:path arrowok="t" o:connecttype="segments" textboxrect="0,0,7764145,1775459"/>
           </v:shape>
           <v:shapetype id="_x0000_t75" coordsize="21600,21600" o:spt="75" o:preferrelative="t" path="m@4@5l@4@11@9@11@9@5xe" filled="f" stroked="f">
             <v:stroke joinstyle="miter"/>
@@ -4945,8 +6695,10 @@
       </w:rPr>
       <w:pict w14:anchorId="53BEC738">
         <v:group id="_x0000_s1034" style="position:absolute;margin-left:0;margin-top:646.4pt;width:609.75pt;height:145.6pt;z-index:-251660288;mso-wrap-distance-left:0;mso-wrap-distance-right:0;mso-position-horizontal-relative:page;mso-position-vertical-relative:page" coordsize="77439,18489" o:gfxdata="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" o:allowincell="f">
-          <v:shape id="Graphic 9" o:spid="_x0000_s1035" style="position:absolute;top:939;width:77439;height:17550;visibility:visible;mso-wrap-style:square;v-text-anchor:top" coordsize="7743825,1755139" o:gfxdata="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" path="m840105,1146810r-51435,l736600,1148080r-52070,1905l633095,1152525r-52070,3175l529590,1159510r-51435,5080l426720,1170305r-51435,6985l323850,1184910r-50800,8255l222250,1202690r-50800,10795l121285,1224915r-50165,12700l20955,1251585,,1258032r,497108l7743126,1755140r-1842,-36832l7736840,1611630r-475,-17145l4572635,1594485r-114300,-1270l4400550,1591945r-59055,-1905l4160520,1581785r-124460,-7620l3843654,1558925r-200025,-19685l3506470,1524000r-212091,-26670l3074670,1466215r-305435,-48260l2571115,1383665,1997075,1274445r-191770,-33655l1657985,1216660r-50165,-6985l1558290,1202055r-50800,-6350l1457325,1188720r-152400,-17145l1150620,1158240r-102870,-6350l944244,1148080r-104139,-1270xem7743825,r-48895,66040l7646034,130810r-49529,64135l7522209,288290r-24764,30480l7447280,379095r-24765,29210l7371715,466725r-25400,28575l7320280,523240r-51435,55880l7216140,633095r-52706,52705l7109459,737235r-54609,50165l6999605,836295r-56515,47625l6885940,929640r-58420,45085l6767830,1017905r-60960,41275l6645275,1099820r-63500,38735l6517640,1176020r-66040,35560l6384290,1245870r-69215,33020l6280150,1294765r-71755,30480l6172200,1339850r-111760,41910l5944870,1419860r-120650,34290l5783580,1464945r-41910,10160l5657215,1494155r-86360,17780l5526405,1520190r-90170,15240l5390515,1542415r-93345,12700l5249545,1560830r-48260,5080l5102860,1574800r-100965,7620l4950460,1585595r-51435,2540l4792980,1591945r-108585,2540l7736365,1594485r-3248,-117475l7729220,1312545r-3716,-173990l7725409,1134110r-2539,-187960l7721600,692150r,-123825l7722870,449580r1270,-57150l7724649,348615r1319,-60325l7727950,234315r1905,-46990l7731759,142875r2541,-41275l7740650,29845,7743825,xe" fillcolor="#52b8b3" stroked="f" strokeweight="0">
-            <v:path arrowok="t" textboxrect="0,0,7764145,1775459"/>
+          <v:shape id="Graphic 9" o:spid="_x0000_s1035" style="position:absolute;top:939;width:77439;height:17550;visibility:visible;mso-wrap-style:square;v-text-anchor:top" coordsize="7743825,1755139" o:spt="100" o:gfxdata="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" adj="0,,0" path="m840105,1146810r-51435,l736600,1148080r-52070,1905l633095,1152525r-52070,3175l529590,1159510r-51435,5080l426720,1170305r-51435,6985l323850,1184910r-50800,8255l222250,1202690r-50800,10795l121285,1224915r-50165,12700l20955,1251585,,1258032r,497108l7743126,1755140r-1842,-36832l7736840,1611630r-475,-17145l4572635,1594485r-114300,-1270l4400550,1591945r-59055,-1905l4160520,1581785r-124460,-7620l3843654,1558925r-200025,-19685l3506470,1524000r-212091,-26670l3074670,1466215r-305435,-48260l2571115,1383665,1997075,1274445r-191770,-33655l1657985,1216660r-50165,-6985l1558290,1202055r-50800,-6350l1457325,1188720r-152400,-17145l1150620,1158240r-102870,-6350l944244,1148080r-104139,-1270xem7743825,r-48895,66040l7646034,130810r-49529,64135l7522209,288290r-24764,30480l7447280,379095r-24765,29210l7371715,466725r-25400,28575l7320280,523240r-51435,55880l7216140,633095r-52706,52705l7109459,737235r-54609,50165l6999605,836295r-56515,47625l6885940,929640r-58420,45085l6767830,1017905r-60960,41275l6645275,1099820r-63500,38735l6517640,1176020r-66040,35560l6384290,1245870r-69215,33020l6280150,1294765r-71755,30480l6172200,1339850r-111760,41910l5944870,1419860r-120650,34290l5783580,1464945r-41910,10160l5657215,1494155r-86360,17780l5526405,1520190r-90170,15240l5390515,1542415r-93345,12700l5249545,1560830r-48260,5080l5102860,1574800r-100965,7620l4950460,1585595r-51435,2540l4792980,1591945r-108585,2540l7736365,1594485r-3248,-117475l7729220,1312545r-3716,-173990l7725409,1134110r-2539,-187960l7721600,692150r,-123825l7722870,449580r1270,-57150l7724649,348615r1319,-60325l7727950,234315r1905,-46990l7731759,142875r2541,-41275l7740650,29845,7743825,xe" fillcolor="#52b8b3" stroked="f" strokeweight="0">
+            <v:stroke joinstyle="round"/>
+            <v:formulas/>
+            <v:path arrowok="t" o:connecttype="segments" textboxrect="0,0,7764145,1775459"/>
           </v:shape>
           <v:shapetype id="_x0000_t75" coordsize="21600,21600" o:spt="75" o:preferrelative="t" path="m@4@5l@4@11@9@11@9@5xe" filled="f" stroked="f">
             <v:stroke joinstyle="miter"/>
@@ -5173,8 +6925,10 @@
       </w:rPr>
       <w:pict w14:anchorId="57DF7847">
         <v:group id="Group 1" o:spid="_x0000_s1030" style="position:absolute;margin-left:0;margin-top:646.4pt;width:609.75pt;height:145.6pt;z-index:-251655168;mso-wrap-distance-left:0;mso-wrap-distance-right:0;mso-position-horizontal-relative:page;mso-position-vertical-relative:page" coordsize="77439,18489" o:gfxdata="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" o:allowincell="f">
-          <v:shape id="Graphic 1" o:spid="_x0000_s1031" style="position:absolute;top:939;width:77439;height:17550;visibility:visible;mso-wrap-style:square;v-text-anchor:top" coordsize="7743825,1755139" o:gfxdata="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" path="m840105,1146810r-51435,l736600,1148080r-52070,1905l633095,1152525r-52070,3175l529590,1159510r-51435,5080l426720,1170305r-51435,6985l323850,1184910r-50800,8255l222250,1202690r-50800,10795l121285,1224915r-50165,12700l20955,1251585,,1258032r,497108l7743126,1755140r-1842,-36832l7736840,1611630r-475,-17145l4572635,1594485r-114300,-1270l4400550,1591945r-59055,-1905l4160520,1581785r-124460,-7620l3843654,1558925r-200025,-19685l3506470,1524000r-212091,-26670l3074670,1466215r-305435,-48260l2571115,1383665,1997075,1274445r-191770,-33655l1657985,1216660r-50165,-6985l1558290,1202055r-50800,-6350l1457325,1188720r-152400,-17145l1150620,1158240r-102870,-6350l944244,1148080r-104139,-1270xem7743825,r-48895,66040l7646034,130810r-49529,64135l7522209,288290r-24764,30480l7447280,379095r-24765,29210l7371715,466725r-25400,28575l7320280,523240r-51435,55880l7216140,633095r-52706,52705l7109459,737235r-54609,50165l6999605,836295r-56515,47625l6885940,929640r-58420,45085l6767830,1017905r-60960,41275l6645275,1099820r-63500,38735l6517640,1176020r-66040,35560l6384290,1245870r-69215,33020l6280150,1294765r-71755,30480l6172200,1339850r-111760,41910l5944870,1419860r-120650,34290l5783580,1464945r-41910,10160l5657215,1494155r-86360,17780l5526405,1520190r-90170,15240l5390515,1542415r-93345,12700l5249545,1560830r-48260,5080l5102860,1574800r-100965,7620l4950460,1585595r-51435,2540l4792980,1591945r-108585,2540l7736365,1594485r-3248,-117475l7729220,1312545r-3716,-173990l7725409,1134110r-2539,-187960l7721600,692150r,-123825l7722870,449580r1270,-57150l7724649,348615r1319,-60325l7727950,234315r1905,-46990l7731759,142875r2541,-41275l7740650,29845,7743825,xe" fillcolor="#52b8b3" stroked="f" strokeweight="0">
-            <v:path arrowok="t" textboxrect="0,0,7764145,1775459"/>
+          <v:shape id="Graphic 1" o:spid="_x0000_s1031" style="position:absolute;top:939;width:77439;height:17550;visibility:visible;mso-wrap-style:square;v-text-anchor:top" coordsize="7743825,1755139" o:spt="100" o:gfxdata="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" adj="0,,0" path="m840105,1146810r-51435,l736600,1148080r-52070,1905l633095,1152525r-52070,3175l529590,1159510r-51435,5080l426720,1170305r-51435,6985l323850,1184910r-50800,8255l222250,1202690r-50800,10795l121285,1224915r-50165,12700l20955,1251585,,1258032r,497108l7743126,1755140r-1842,-36832l7736840,1611630r-475,-17145l4572635,1594485r-114300,-1270l4400550,1591945r-59055,-1905l4160520,1581785r-124460,-7620l3843654,1558925r-200025,-19685l3506470,1524000r-212091,-26670l3074670,1466215r-305435,-48260l2571115,1383665,1997075,1274445r-191770,-33655l1657985,1216660r-50165,-6985l1558290,1202055r-50800,-6350l1457325,1188720r-152400,-17145l1150620,1158240r-102870,-6350l944244,1148080r-104139,-1270xem7743825,r-48895,66040l7646034,130810r-49529,64135l7522209,288290r-24764,30480l7447280,379095r-24765,29210l7371715,466725r-25400,28575l7320280,523240r-51435,55880l7216140,633095r-52706,52705l7109459,737235r-54609,50165l6999605,836295r-56515,47625l6885940,929640r-58420,45085l6767830,1017905r-60960,41275l6645275,1099820r-63500,38735l6517640,1176020r-66040,35560l6384290,1245870r-69215,33020l6280150,1294765r-71755,30480l6172200,1339850r-111760,41910l5944870,1419860r-120650,34290l5783580,1464945r-41910,10160l5657215,1494155r-86360,17780l5526405,1520190r-90170,15240l5390515,1542415r-93345,12700l5249545,1560830r-48260,5080l5102860,1574800r-100965,7620l4950460,1585595r-51435,2540l4792980,1591945r-108585,2540l7736365,1594485r-3248,-117475l7729220,1312545r-3716,-173990l7725409,1134110r-2539,-187960l7721600,692150r,-123825l7722870,449580r1270,-57150l7724649,348615r1319,-60325l7727950,234315r1905,-46990l7731759,142875r2541,-41275l7740650,29845,7743825,xe" fillcolor="#52b8b3" stroked="f" strokeweight="0">
+            <v:stroke joinstyle="round"/>
+            <v:formulas/>
+            <v:path arrowok="t" o:connecttype="segments" textboxrect="0,0,7764145,1775459"/>
           </v:shape>
           <v:shapetype id="_x0000_t75" coordsize="21600,21600" o:spt="75" o:preferrelative="t" path="m@4@5l@4@11@9@11@9@5xe" filled="f" stroked="f">
             <v:stroke joinstyle="miter"/>
@@ -5391,8 +7145,10 @@
       </w:rPr>
       <w:pict w14:anchorId="7096D2F4">
         <v:group id="_x0000_s1026" style="position:absolute;margin-left:0;margin-top:646.4pt;width:609.75pt;height:145.6pt;z-index:-251654144;mso-wrap-distance-left:0;mso-wrap-distance-right:0;mso-position-horizontal-relative:page;mso-position-vertical-relative:page" coordsize="77439,18489" o:gfxdata="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" o:allowincell="f">
-          <v:shape id="Graphic 1" o:spid="_x0000_s1027" style="position:absolute;top:939;width:77439;height:17550;visibility:visible;mso-wrap-style:square;v-text-anchor:top" coordsize="7743825,1755139" o:gfxdata="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" path="m840105,1146810r-51435,l736600,1148080r-52070,1905l633095,1152525r-52070,3175l529590,1159510r-51435,5080l426720,1170305r-51435,6985l323850,1184910r-50800,8255l222250,1202690r-50800,10795l121285,1224915r-50165,12700l20955,1251585,,1258032r,497108l7743126,1755140r-1842,-36832l7736840,1611630r-475,-17145l4572635,1594485r-114300,-1270l4400550,1591945r-59055,-1905l4160520,1581785r-124460,-7620l3843654,1558925r-200025,-19685l3506470,1524000r-212091,-26670l3074670,1466215r-305435,-48260l2571115,1383665,1997075,1274445r-191770,-33655l1657985,1216660r-50165,-6985l1558290,1202055r-50800,-6350l1457325,1188720r-152400,-17145l1150620,1158240r-102870,-6350l944244,1148080r-104139,-1270xem7743825,r-48895,66040l7646034,130810r-49529,64135l7522209,288290r-24764,30480l7447280,379095r-24765,29210l7371715,466725r-25400,28575l7320280,523240r-51435,55880l7216140,633095r-52706,52705l7109459,737235r-54609,50165l6999605,836295r-56515,47625l6885940,929640r-58420,45085l6767830,1017905r-60960,41275l6645275,1099820r-63500,38735l6517640,1176020r-66040,35560l6384290,1245870r-69215,33020l6280150,1294765r-71755,30480l6172200,1339850r-111760,41910l5944870,1419860r-120650,34290l5783580,1464945r-41910,10160l5657215,1494155r-86360,17780l5526405,1520190r-90170,15240l5390515,1542415r-93345,12700l5249545,1560830r-48260,5080l5102860,1574800r-100965,7620l4950460,1585595r-51435,2540l4792980,1591945r-108585,2540l7736365,1594485r-3248,-117475l7729220,1312545r-3716,-173990l7725409,1134110r-2539,-187960l7721600,692150r,-123825l7722870,449580r1270,-57150l7724649,348615r1319,-60325l7727950,234315r1905,-46990l7731759,142875r2541,-41275l7740650,29845,7743825,xe" fillcolor="#52b8b3" stroked="f" strokeweight="0">
-            <v:path arrowok="t" textboxrect="0,0,7764145,1775459"/>
+          <v:shape id="Graphic 1" o:spid="_x0000_s1027" style="position:absolute;top:939;width:77439;height:17550;visibility:visible;mso-wrap-style:square;v-text-anchor:top" coordsize="7743825,1755139" o:spt="100" o:gfxdata="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" adj="0,,0" path="m840105,1146810r-51435,l736600,1148080r-52070,1905l633095,1152525r-52070,3175l529590,1159510r-51435,5080l426720,1170305r-51435,6985l323850,1184910r-50800,8255l222250,1202690r-50800,10795l121285,1224915r-50165,12700l20955,1251585,,1258032r,497108l7743126,1755140r-1842,-36832l7736840,1611630r-475,-17145l4572635,1594485r-114300,-1270l4400550,1591945r-59055,-1905l4160520,1581785r-124460,-7620l3843654,1558925r-200025,-19685l3506470,1524000r-212091,-26670l3074670,1466215r-305435,-48260l2571115,1383665,1997075,1274445r-191770,-33655l1657985,1216660r-50165,-6985l1558290,1202055r-50800,-6350l1457325,1188720r-152400,-17145l1150620,1158240r-102870,-6350l944244,1148080r-104139,-1270xem7743825,r-48895,66040l7646034,130810r-49529,64135l7522209,288290r-24764,30480l7447280,379095r-24765,29210l7371715,466725r-25400,28575l7320280,523240r-51435,55880l7216140,633095r-52706,52705l7109459,737235r-54609,50165l6999605,836295r-56515,47625l6885940,929640r-58420,45085l6767830,1017905r-60960,41275l6645275,1099820r-63500,38735l6517640,1176020r-66040,35560l6384290,1245870r-69215,33020l6280150,1294765r-71755,30480l6172200,1339850r-111760,41910l5944870,1419860r-120650,34290l5783580,1464945r-41910,10160l5657215,1494155r-86360,17780l5526405,1520190r-90170,15240l5390515,1542415r-93345,12700l5249545,1560830r-48260,5080l5102860,1574800r-100965,7620l4950460,1585595r-51435,2540l4792980,1591945r-108585,2540l7736365,1594485r-3248,-117475l7729220,1312545r-3716,-173990l7725409,1134110r-2539,-187960l7721600,692150r,-123825l7722870,449580r1270,-57150l7724649,348615r1319,-60325l7727950,234315r1905,-46990l7731759,142875r2541,-41275l7740650,29845,7743825,xe" fillcolor="#52b8b3" stroked="f" strokeweight="0">
+            <v:stroke joinstyle="round"/>
+            <v:formulas/>
+            <v:path arrowok="t" o:connecttype="segments" textboxrect="0,0,7764145,1775459"/>
           </v:shape>
           <v:shapetype id="_x0000_t75" coordsize="21600,21600" o:spt="75" o:preferrelative="t" path="m@4@5l@4@11@9@11@9@5xe" filled="f" stroked="f">
             <v:stroke joinstyle="miter"/>

</xml_diff>

<commit_message>
Plantilla de word modificada
</commit_message>
<xml_diff>
--- a/plantilla/VALORACIONEST.AUD.docx
+++ b/plantilla/VALORACIONEST.AUD.docx
@@ -6326,26 +6326,6 @@
           <w:szCs w:val="24"/>
         </w:rPr>
       </w:pPr>
-      <w:r>
-        <w:rPr>
-          <w:noProof/>
-          <w:sz w:val="24"/>
-          <w:szCs w:val="24"/>
-        </w:rPr>
-        <w:pict w14:anchorId="3D9F6473">
-          <v:shapetype id="_x0000_t202" coordsize="21600,21600" o:spt="202" path="m,l,21600r21600,l21600,xe">
-            <v:stroke joinstyle="miter"/>
-            <v:path gradientshapeok="t" o:connecttype="rect"/>
-          </v:shapetype>
-          <v:shape id="_x0000_s2056" type="#_x0000_t202" alt="{firmaAutorizacion}" style="position:absolute;margin-left:134.4pt;margin-top:4.8pt;width:195.75pt;height:96.75pt;z-index:251658240;mso-position-horizontal:absolute">
-            <v:textbox>
-              <w:txbxContent>
-                <w:p/>
-              </w:txbxContent>
-            </v:textbox>
-          </v:shape>
-        </w:pict>
-      </w:r>
     </w:p>
     <w:p>
       <w:pPr>

</xml_diff>

<commit_message>
agregue mas datos a la plantilla
</commit_message>
<xml_diff>
--- a/plantilla/VALORACIONEST.AUD.docx
+++ b/plantilla/VALORACIONEST.AUD.docx
@@ -170,41 +170,68 @@
         <w:t xml:space="preserve">} </w:t>
       </w:r>
       <w:r>
-        <w:t xml:space="preserve">Registro </w:t>
-      </w:r>
-      <w:proofErr w:type="gramStart"/>
-      <w:r>
-        <w:t>Civil :</w:t>
-      </w:r>
-      <w:proofErr w:type="gramEnd"/>
-      <w:r>
+        <w:t>Registro Civil :{</w:t>
+      </w:r>
+      <w:proofErr w:type="spellStart"/>
+      <w:r>
+        <w:t>registroCivil</w:t>
+      </w:r>
+      <w:proofErr w:type="spellEnd"/>
+      <w:r>
+        <w:t xml:space="preserve">} Genero: </w:t>
+      </w:r>
+      <w:r>
+        <w:rPr>
+          <w:u w:val="single"/>
+        </w:rPr>
+        <w:t xml:space="preserve">{genero} </w:t>
+      </w:r>
+      <w:r>
+        <w:t xml:space="preserve">Lugar y fecha de Nacimiento: {nacimiento} Edad{edad} Peso: </w:t>
+      </w:r>
+      <w:r>
+        <w:rPr>
+          <w:u w:val="single"/>
+        </w:rPr>
+        <w:t xml:space="preserve">{peso} </w:t>
+      </w:r>
+      <w:r>
+        <w:t xml:space="preserve">Talla: </w:t>
+      </w:r>
+      <w:r>
+        <w:rPr>
+          <w:u w:val="single"/>
+        </w:rPr>
+        <w:t xml:space="preserve">{talla} </w:t>
+      </w:r>
+      <w:r>
+        <w:t xml:space="preserve"> Dirección de Domicilio:</w:t>
+      </w:r>
+      <w:r>
+        <w:rPr>
+          <w:spacing w:val="89"/>
+        </w:rPr>
+        <w:t xml:space="preserve"> </w:t>
+      </w:r>
+      <w:r>
+        <w:rPr>
+          <w:u w:val="single"/>
+        </w:rPr>
         <w:t>{</w:t>
       </w:r>
       <w:proofErr w:type="spellStart"/>
       <w:r>
-        <w:t>registroCivil</w:t>
-      </w:r>
-      <w:proofErr w:type="spellEnd"/>
-      <w:r>
-        <w:t xml:space="preserve">} Genero: </w:t>
-      </w:r>
-      <w:r>
-        <w:rPr>
-          <w:u w:val="single"/>
-        </w:rPr>
-        <w:t xml:space="preserve">{genero} </w:t>
-      </w:r>
-      <w:r>
-        <w:t xml:space="preserve">Lugar y fecha de Nacimiento: {nacimiento} Edad{edad} Peso: </w:t>
-      </w:r>
-      <w:r>
-        <w:rPr>
-          <w:u w:val="single"/>
-        </w:rPr>
-        <w:t xml:space="preserve">{peso} </w:t>
-      </w:r>
-      <w:r>
-        <w:t xml:space="preserve">Talla: </w:t>
+        <w:t>direccion</w:t>
+      </w:r>
+      <w:proofErr w:type="spellEnd"/>
+      <w:r>
+        <w:rPr>
+          <w:u w:val="single"/>
+        </w:rPr>
+        <w:t>}</w:t>
+      </w:r>
+      <w:r>
+        <w:t xml:space="preserve"> Teléfono: </w:t>
       </w:r>
       <w:r>
         <w:rPr>
@@ -212,23 +239,35 @@
         </w:rPr>
         <w:t>{</w:t>
       </w:r>
-      <w:proofErr w:type="gramStart"/>
-      <w:r>
-        <w:rPr>
-          <w:u w:val="single"/>
-        </w:rPr>
-        <w:t xml:space="preserve">talla} </w:t>
-      </w:r>
-      <w:r>
-        <w:t xml:space="preserve"> Dirección</w:t>
-      </w:r>
-      <w:proofErr w:type="gramEnd"/>
-      <w:r>
-        <w:t xml:space="preserve"> de Domicilio:</w:t>
-      </w:r>
-      <w:r>
-        <w:rPr>
-          <w:spacing w:val="89"/>
+      <w:proofErr w:type="spellStart"/>
+      <w:r>
+        <w:rPr>
+          <w:u w:val="single"/>
+        </w:rPr>
+        <w:t>telefono</w:t>
+      </w:r>
+      <w:proofErr w:type="spellEnd"/>
+      <w:r>
+        <w:rPr>
+          <w:u w:val="single"/>
+        </w:rPr>
+        <w:t xml:space="preserve">} </w:t>
+      </w:r>
+      <w:r>
+        <w:t xml:space="preserve">Celular{celular} Pediatra tratante: </w:t>
+      </w:r>
+      <w:r>
+        <w:rPr>
+          <w:u w:val="single"/>
+        </w:rPr>
+        <w:t xml:space="preserve">{pediatra} </w:t>
+      </w:r>
+      <w:r>
+        <w:t>Aseguradora{aseguradora} Nombres y apellidos de la Madre:</w:t>
+      </w:r>
+      <w:r>
+        <w:rPr>
+          <w:spacing w:val="46"/>
         </w:rPr>
         <w:t xml:space="preserve"> </w:t>
       </w:r>
@@ -240,17 +279,20 @@
       </w:r>
       <w:proofErr w:type="spellStart"/>
       <w:r>
-        <w:t>direccion</w:t>
-      </w:r>
-      <w:proofErr w:type="spellEnd"/>
-      <w:r>
-        <w:rPr>
-          <w:u w:val="single"/>
-        </w:rPr>
-        <w:t>}</w:t>
-      </w:r>
-      <w:r>
-        <w:t xml:space="preserve"> Teléfono: </w:t>
+        <w:rPr>
+          <w:u w:val="single"/>
+        </w:rPr>
+        <w:t>madreNombre</w:t>
+      </w:r>
+      <w:proofErr w:type="spellEnd"/>
+      <w:r>
+        <w:rPr>
+          <w:u w:val="single"/>
+        </w:rPr>
+        <w:t xml:space="preserve">} </w:t>
+      </w:r>
+      <w:r>
+        <w:t xml:space="preserve">Edad: </w:t>
       </w:r>
       <w:r>
         <w:rPr>
@@ -263,7 +305,7 @@
         <w:rPr>
           <w:u w:val="single"/>
         </w:rPr>
-        <w:t>telefono</w:t>
+        <w:t>madreEdad</w:t>
       </w:r>
       <w:proofErr w:type="spellEnd"/>
       <w:r>
@@ -273,20 +315,18 @@
         <w:t xml:space="preserve">} </w:t>
       </w:r>
       <w:r>
-        <w:t xml:space="preserve">Celular{celular} Pediatra tratante: </w:t>
-      </w:r>
-      <w:r>
-        <w:rPr>
-          <w:u w:val="single"/>
-        </w:rPr>
-        <w:t xml:space="preserve">{pediatra} </w:t>
-      </w:r>
-      <w:r>
-        <w:t>Aseguradora{aseguradora} Nombres y apellidos de la Madre:</w:t>
-      </w:r>
-      <w:r>
-        <w:rPr>
-          <w:spacing w:val="46"/>
+        <w:rPr>
+          <w:spacing w:val="-40"/>
+          <w:u w:val="single"/>
+        </w:rPr>
+        <w:t xml:space="preserve"> </w:t>
+      </w:r>
+      <w:r>
+        <w:t>Ocupación:</w:t>
+      </w:r>
+      <w:r>
+        <w:rPr>
+          <w:spacing w:val="44"/>
         </w:rPr>
         <w:t xml:space="preserve"> </w:t>
       </w:r>
@@ -301,7 +341,7 @@
         <w:rPr>
           <w:u w:val="single"/>
         </w:rPr>
-        <w:t>madreNombre</w:t>
+        <w:t>madreOcupacion</w:t>
       </w:r>
       <w:proofErr w:type="spellEnd"/>
       <w:r>
@@ -311,83 +351,9 @@
         <w:t xml:space="preserve">} </w:t>
       </w:r>
       <w:r>
-        <w:t xml:space="preserve">Edad: </w:t>
-      </w:r>
-      <w:r>
-        <w:rPr>
-          <w:u w:val="single"/>
-        </w:rPr>
-        <w:t>{</w:t>
-      </w:r>
-      <w:proofErr w:type="spellStart"/>
-      <w:proofErr w:type="gramStart"/>
-      <w:r>
-        <w:rPr>
-          <w:u w:val="single"/>
-        </w:rPr>
-        <w:t>madreEdad</w:t>
-      </w:r>
-      <w:proofErr w:type="spellEnd"/>
-      <w:r>
-        <w:rPr>
-          <w:u w:val="single"/>
-        </w:rPr>
-        <w:t xml:space="preserve">} </w:t>
-      </w:r>
-      <w:r>
-        <w:rPr>
-          <w:spacing w:val="-40"/>
-          <w:u w:val="single"/>
-        </w:rPr>
-        <w:t xml:space="preserve"> </w:t>
-      </w:r>
-      <w:r>
-        <w:t>Ocupación</w:t>
-      </w:r>
-      <w:proofErr w:type="gramEnd"/>
-      <w:r>
-        <w:t>:</w:t>
-      </w:r>
-      <w:r>
-        <w:rPr>
-          <w:spacing w:val="44"/>
-        </w:rPr>
-        <w:t xml:space="preserve"> </w:t>
-      </w:r>
-      <w:r>
-        <w:rPr>
-          <w:u w:val="single"/>
-        </w:rPr>
-        <w:t>{</w:t>
-      </w:r>
-      <w:proofErr w:type="spellStart"/>
-      <w:proofErr w:type="gramStart"/>
-      <w:r>
-        <w:rPr>
-          <w:u w:val="single"/>
-        </w:rPr>
-        <w:t>madreOcupacion</w:t>
-      </w:r>
-      <w:proofErr w:type="spellEnd"/>
-      <w:r>
-        <w:rPr>
-          <w:u w:val="single"/>
-        </w:rPr>
-        <w:t xml:space="preserve">} </w:t>
-      </w:r>
-      <w:r>
-        <w:t xml:space="preserve"> Nombres</w:t>
-      </w:r>
-      <w:proofErr w:type="gramEnd"/>
-      <w:r>
-        <w:t xml:space="preserve"> y apellidos del </w:t>
-      </w:r>
-      <w:proofErr w:type="gramStart"/>
-      <w:r>
-        <w:t>Padre:{</w:t>
-      </w:r>
-      <w:proofErr w:type="spellStart"/>
-      <w:proofErr w:type="gramEnd"/>
+        <w:t xml:space="preserve"> Nombres y apellidos del Padre:{</w:t>
+      </w:r>
+      <w:proofErr w:type="spellStart"/>
       <w:r>
         <w:t>padreNombre</w:t>
       </w:r>
@@ -538,7 +504,7 @@
           <w:color w:val="000000"/>
           <w:u w:val="single"/>
         </w:rPr>
-        <w:t>motivo_de_consulta</w:t>
+        <w:t>motivoDeConsulta</w:t>
       </w:r>
       <w:proofErr w:type="spellEnd"/>
       <w:r>
@@ -594,95 +560,60 @@
         <w:ind w:left="324" w:right="1353"/>
       </w:pPr>
       <w:r>
-        <w:t xml:space="preserve">Gestación </w:t>
-      </w:r>
-      <w:proofErr w:type="gramStart"/>
-      <w:r>
-        <w:t>Planeada(</w:t>
+        <w:t>Gestación Planeada()</w:t>
       </w:r>
       <w:r>
         <w:rPr>
           <w:spacing w:val="80"/>
         </w:rPr>
-        <w:t xml:space="preserve"> {</w:t>
-      </w:r>
-      <w:proofErr w:type="spellStart"/>
-      <w:proofErr w:type="gramEnd"/>
+        <w:t xml:space="preserve"> </w:t>
+      </w:r>
+      <w:r>
+        <w:t>Gestación controlada</w:t>
+      </w:r>
       <w:r>
         <w:rPr>
           <w:spacing w:val="80"/>
         </w:rPr>
-        <w:t>gestacionPlaneada</w:t>
-      </w:r>
-      <w:proofErr w:type="spellEnd"/>
+        <w:t xml:space="preserve"> </w:t>
+      </w:r>
+      <w:r>
+        <w:t>({</w:t>
+      </w:r>
+      <w:proofErr w:type="spellStart"/>
+      <w:r>
+        <w:t>gestacionControlada</w:t>
+      </w:r>
+      <w:proofErr w:type="spellEnd"/>
+      <w:r>
+        <w:t>}</w:t>
+      </w:r>
       <w:r>
         <w:rPr>
           <w:spacing w:val="80"/>
         </w:rPr>
+        <w:t xml:space="preserve"> </w:t>
+      </w:r>
+      <w:r>
+        <w:t>)Gestación con métodos anticonceptivos ({</w:t>
+      </w:r>
+      <w:proofErr w:type="spellStart"/>
+      <w:r>
+        <w:t>gestacionconmetodosanti</w:t>
+      </w:r>
+      <w:proofErr w:type="spellEnd"/>
+      <w:r>
         <w:t>}</w:t>
       </w:r>
       <w:r>
+        <w:rPr>
+          <w:spacing w:val="80"/>
+        </w:rPr>
+        <w:t xml:space="preserve"> </w:t>
+      </w:r>
+      <w:r>
         <w:t>)</w:t>
       </w:r>
-      <w:r>
-        <w:rPr>
-          <w:spacing w:val="80"/>
-        </w:rPr>
-        <w:t xml:space="preserve"> </w:t>
-      </w:r>
-      <w:r>
-        <w:t>Gestación controlada</w:t>
-      </w:r>
-      <w:r>
-        <w:rPr>
-          <w:spacing w:val="80"/>
-        </w:rPr>
-        <w:t xml:space="preserve"> </w:t>
-      </w:r>
-      <w:r>
-        <w:t>({</w:t>
-      </w:r>
-      <w:proofErr w:type="spellStart"/>
-      <w:r>
-        <w:t>gestacionControlada</w:t>
-      </w:r>
-      <w:proofErr w:type="spellEnd"/>
-      <w:proofErr w:type="gramStart"/>
-      <w:r>
-        <w:t>}</w:t>
-      </w:r>
-      <w:r>
-        <w:rPr>
-          <w:spacing w:val="80"/>
-        </w:rPr>
-        <w:t xml:space="preserve"> </w:t>
-      </w:r>
-      <w:r>
-        <w:t>)Gestación</w:t>
-      </w:r>
-      <w:proofErr w:type="gramEnd"/>
-      <w:r>
-        <w:t xml:space="preserve"> con métodos anticonceptivos ({</w:t>
-      </w:r>
-      <w:proofErr w:type="spellStart"/>
-      <w:r>
-        <w:t>gestacionconmetodosanti</w:t>
-      </w:r>
-      <w:proofErr w:type="spellEnd"/>
-      <w:proofErr w:type="gramStart"/>
-      <w:r>
-        <w:t>}</w:t>
-      </w:r>
-      <w:r>
-        <w:rPr>
-          <w:spacing w:val="80"/>
-        </w:rPr>
-        <w:t xml:space="preserve"> </w:t>
-      </w:r>
-      <w:r>
-        <w:t>)</w:t>
-      </w:r>
-      <w:proofErr w:type="gramEnd"/>
       <w:r>
         <w:rPr>
           <w:spacing w:val="40"/>
@@ -785,11 +716,9 @@
         <w:t>exposicionrayosx</w:t>
       </w:r>
       <w:proofErr w:type="spellEnd"/>
-      <w:proofErr w:type="gramStart"/>
       <w:r>
         <w:t>})Convulsiones</w:t>
       </w:r>
-      <w:proofErr w:type="gramEnd"/>
       <w:r>
         <w:rPr>
           <w:spacing w:val="-2"/>
@@ -814,47 +743,32 @@
       </w:r>
       <w:proofErr w:type="spellEnd"/>
       <w:r>
-        <w:t>}) Anemia({anemia</w:t>
-      </w:r>
-      <w:proofErr w:type="gramStart"/>
-      <w:r>
-        <w:t>})Maltrato</w:t>
-      </w:r>
-      <w:proofErr w:type="gramEnd"/>
+        <w:t>}) Anemia({anemia})Maltrato({</w:t>
+      </w:r>
+      <w:proofErr w:type="spellStart"/>
+      <w:r>
+        <w:t>mastrato</w:t>
+      </w:r>
+      <w:proofErr w:type="spellEnd"/>
+      <w:r>
+        <w:t>})Hipertensión</w:t>
+      </w:r>
+      <w:r>
+        <w:rPr>
+          <w:spacing w:val="-2"/>
+        </w:rPr>
+        <w:t xml:space="preserve"> </w:t>
+      </w:r>
       <w:r>
         <w:t>({</w:t>
       </w:r>
       <w:proofErr w:type="spellStart"/>
       <w:r>
-        <w:t>mastrato</w:t>
-      </w:r>
-      <w:proofErr w:type="spellEnd"/>
-      <w:proofErr w:type="gramStart"/>
-      <w:r>
-        <w:t>})Hipertensión</w:t>
-      </w:r>
-      <w:proofErr w:type="gramEnd"/>
-      <w:r>
-        <w:rPr>
-          <w:spacing w:val="-2"/>
-        </w:rPr>
-        <w:t xml:space="preserve"> </w:t>
-      </w:r>
-      <w:r>
-        <w:t>({</w:t>
-      </w:r>
-      <w:proofErr w:type="spellStart"/>
-      <w:r>
         <w:t>ipertencion</w:t>
       </w:r>
       <w:proofErr w:type="spellEnd"/>
-      <w:proofErr w:type="gramStart"/>
-      <w:r>
-        <w:t>})Diabetes</w:t>
-      </w:r>
-      <w:proofErr w:type="gramEnd"/>
-      <w:r>
-        <w:t xml:space="preserve">({diabetes}) </w:t>
+      <w:r>
+        <w:t xml:space="preserve">})Diabetes({diabetes}) </w:t>
       </w:r>
     </w:p>
     <w:p>
@@ -909,7 +823,6 @@
         <w:t>cesaria</w:t>
       </w:r>
       <w:proofErr w:type="spellEnd"/>
-      <w:proofErr w:type="gramStart"/>
       <w:r>
         <w:rPr>
           <w:spacing w:val="-2"/>
@@ -919,14 +832,12 @@
       <w:r>
         <w:t>Tiempo</w:t>
       </w:r>
-      <w:proofErr w:type="gramEnd"/>
       <w:r>
         <w:rPr>
           <w:spacing w:val="-3"/>
         </w:rPr>
         <w:t xml:space="preserve"> </w:t>
       </w:r>
-      <w:proofErr w:type="gramStart"/>
       <w:r>
         <w:rPr>
           <w:spacing w:val="-2"/>
@@ -934,7 +845,6 @@
         <w:t>gestación:{</w:t>
       </w:r>
       <w:proofErr w:type="spellStart"/>
-      <w:proofErr w:type="gramEnd"/>
       <w:r>
         <w:rPr>
           <w:spacing w:val="-2"/>
@@ -946,38 +856,16 @@
         <w:rPr>
           <w:spacing w:val="-2"/>
         </w:rPr>
-        <w:t>} Espontaneo({espontaneo</w:t>
-      </w:r>
-      <w:proofErr w:type="gramStart"/>
+        <w:t>} Espontaneo({espontaneo})</w:t>
+      </w:r>
+      <w:r>
+        <w:t>Inducido({inducido})</w:t>
+      </w:r>
       <w:r>
         <w:rPr>
           <w:spacing w:val="-2"/>
         </w:rPr>
-        <w:t>})</w:t>
-      </w:r>
-      <w:r>
-        <w:t>Inducido</w:t>
-      </w:r>
-      <w:proofErr w:type="gramEnd"/>
-      <w:r>
-        <w:t>({inducido</w:t>
-      </w:r>
-      <w:proofErr w:type="gramStart"/>
-      <w:r>
-        <w:t>})</w:t>
-      </w:r>
-      <w:r>
-        <w:rPr>
-          <w:spacing w:val="-2"/>
-        </w:rPr>
-        <w:t>Programado</w:t>
-      </w:r>
-      <w:proofErr w:type="gramEnd"/>
-      <w:r>
-        <w:rPr>
-          <w:spacing w:val="-2"/>
-        </w:rPr>
-        <w:t>({programado})</w:t>
+        <w:t>Programado({programado})</w:t>
       </w:r>
     </w:p>
     <w:p>
@@ -1150,15 +1038,7 @@
         <w:t xml:space="preserve"> </w:t>
       </w:r>
       <w:r>
-        <w:t>({llanto</w:t>
-      </w:r>
-      <w:proofErr w:type="gramStart"/>
-      <w:r>
-        <w:t>})Problemas</w:t>
-      </w:r>
-      <w:proofErr w:type="gramEnd"/>
-      <w:r>
-        <w:t xml:space="preserve"> Respiratorios</w:t>
+        <w:t>({llanto})Problemas Respiratorios</w:t>
       </w:r>
       <w:r>
         <w:rPr>
@@ -1174,21 +1054,8 @@
         <w:t>problemasrespiratorios</w:t>
       </w:r>
       <w:proofErr w:type="spellEnd"/>
-      <w:proofErr w:type="gramStart"/>
-      <w:r>
-        <w:t>})Incubadora</w:t>
-      </w:r>
-      <w:proofErr w:type="gramEnd"/>
-      <w:r>
-        <w:t xml:space="preserve"> ({incubadora</w:t>
-      </w:r>
-      <w:proofErr w:type="gramStart"/>
-      <w:r>
-        <w:t>})Lactancia</w:t>
-      </w:r>
-      <w:proofErr w:type="gramEnd"/>
-      <w:r>
-        <w:t xml:space="preserve"> : {lactancia} Tiempo de Lactancia:</w:t>
+      <w:r>
+        <w:t>})Incubadora ({incubadora})Lactancia : {lactancia} Tiempo de Lactancia:</w:t>
       </w:r>
       <w:r>
         <w:rPr>
@@ -1237,7 +1104,6 @@
       <w:r>
         <w:t xml:space="preserve">} </w:t>
       </w:r>
-      <w:proofErr w:type="gramStart"/>
       <w:r>
         <w:rPr>
           <w:spacing w:val="-2"/>
@@ -1248,14 +1114,7 @@
         <w:rPr>
           <w:u w:val="single"/>
         </w:rPr>
-        <w:t>{</w:t>
-      </w:r>
-      <w:proofErr w:type="gramEnd"/>
-      <w:r>
-        <w:rPr>
-          <w:u w:val="single"/>
-        </w:rPr>
-        <w:t>familiares}</w:t>
+        <w:t>{familiares}</w:t>
       </w:r>
       <w:r>
         <w:rPr>
@@ -1272,14 +1131,9 @@
       </w:r>
       <w:proofErr w:type="spellEnd"/>
       <w:r>
-        <w:t xml:space="preserve">} </w:t>
-      </w:r>
-      <w:proofErr w:type="gramStart"/>
-      <w:r>
-        <w:t>Farmacológicos:{</w:t>
-      </w:r>
-      <w:proofErr w:type="spellStart"/>
-      <w:proofErr w:type="gramEnd"/>
+        <w:t>} Farmacológicos:{</w:t>
+      </w:r>
+      <w:proofErr w:type="spellStart"/>
       <w:r>
         <w:t>farmacologicos</w:t>
       </w:r>
@@ -1297,7 +1151,6 @@
         <w:t>Quirúrgicos: {</w:t>
       </w:r>
       <w:proofErr w:type="spellStart"/>
-      <w:proofErr w:type="gramStart"/>
       <w:r>
         <w:t>quirurgicos</w:t>
       </w:r>
@@ -1313,11 +1166,7 @@
         <w:t xml:space="preserve"> </w:t>
       </w:r>
       <w:r>
-        <w:t xml:space="preserve"> Toxico</w:t>
-      </w:r>
-      <w:proofErr w:type="gramEnd"/>
-      <w:r>
-        <w:t xml:space="preserve">/alérgicos: </w:t>
+        <w:t xml:space="preserve"> Toxico/alérgicos: </w:t>
       </w:r>
       <w:r>
         <w:rPr>
@@ -1381,11 +1230,7 @@
         <w:ind w:left="324"/>
       </w:pPr>
       <w:r>
-        <w:t xml:space="preserve">Tiene problemas </w:t>
-      </w:r>
-      <w:proofErr w:type="gramStart"/>
-      <w:r>
-        <w:t>antes</w:t>
+        <w:t>Tiene problemas antes</w:t>
       </w:r>
       <w:r>
         <w:rPr>
@@ -1398,21 +1243,7 @@
         <w:rPr>
           <w:u w:val="single"/>
         </w:rPr>
-        <w:t>problemas</w:t>
-      </w:r>
-      <w:proofErr w:type="gramEnd"/>
-      <w:r>
-        <w:rPr>
-          <w:u w:val="single"/>
-        </w:rPr>
-        <w:t>_</w:t>
-      </w:r>
-      <w:proofErr w:type="gramStart"/>
-      <w:r>
-        <w:rPr>
-          <w:u w:val="single"/>
-        </w:rPr>
-        <w:t>antes</w:t>
+        <w:t>problemas_antes</w:t>
       </w:r>
       <w:proofErr w:type="spellEnd"/>
       <w:r>
@@ -1422,11 +1253,7 @@
         <w:t xml:space="preserve">} </w:t>
       </w:r>
       <w:r>
-        <w:t xml:space="preserve"> durante</w:t>
-      </w:r>
-      <w:proofErr w:type="gramEnd"/>
-      <w:r>
-        <w:t xml:space="preserve"> </w:t>
+        <w:t xml:space="preserve"> durante </w:t>
       </w:r>
       <w:r>
         <w:rPr>
@@ -1439,14 +1266,7 @@
         <w:rPr>
           <w:u w:val="single"/>
         </w:rPr>
-        <w:t>problemas_</w:t>
-      </w:r>
-      <w:proofErr w:type="gramStart"/>
-      <w:r>
-        <w:rPr>
-          <w:u w:val="single"/>
-        </w:rPr>
-        <w:t>durante</w:t>
+        <w:t>problemas_durante</w:t>
       </w:r>
       <w:proofErr w:type="spellEnd"/>
       <w:r>
@@ -1456,11 +1276,7 @@
         <w:t xml:space="preserve">} </w:t>
       </w:r>
       <w:r>
-        <w:t xml:space="preserve"> después</w:t>
-      </w:r>
-      <w:proofErr w:type="gramEnd"/>
-      <w:r>
-        <w:t xml:space="preserve"> </w:t>
+        <w:t xml:space="preserve"> después </w:t>
       </w:r>
       <w:r>
         <w:rPr>
@@ -1473,14 +1289,7 @@
         <w:rPr>
           <w:u w:val="single"/>
         </w:rPr>
-        <w:t>problemas_</w:t>
-      </w:r>
-      <w:proofErr w:type="gramStart"/>
-      <w:r>
-        <w:rPr>
-          <w:u w:val="single"/>
-        </w:rPr>
-        <w:t>despues</w:t>
+        <w:t>problemas_despues</w:t>
       </w:r>
       <w:proofErr w:type="spellEnd"/>
       <w:r>
@@ -1490,11 +1299,7 @@
         <w:t xml:space="preserve">} </w:t>
       </w:r>
       <w:r>
-        <w:t xml:space="preserve">  </w:t>
-      </w:r>
-      <w:proofErr w:type="gramEnd"/>
-      <w:r>
-        <w:t xml:space="preserve">de dormir </w:t>
+        <w:t xml:space="preserve">  de dormir </w:t>
       </w:r>
       <w:r>
         <w:rPr>
@@ -1746,12 +1551,10 @@
         </w:rPr>
         <w:t xml:space="preserve"> </w:t>
       </w:r>
-      <w:proofErr w:type="gramStart"/>
       <w:r>
         <w:t>succión  {</w:t>
       </w:r>
       <w:proofErr w:type="spellStart"/>
-      <w:proofErr w:type="gramEnd"/>
       <w:r>
         <w:t>problemassuccion</w:t>
       </w:r>
@@ -4280,7 +4083,6 @@
         <w:t>{</w:t>
       </w:r>
       <w:proofErr w:type="spellStart"/>
-      <w:proofErr w:type="gramStart"/>
       <w:r>
         <w:rPr>
           <w:u w:val="single"/>
@@ -4295,11 +4097,7 @@
         <w:t xml:space="preserve"> }</w:t>
       </w:r>
       <w:r>
-        <w:t>Frecuencia</w:t>
-      </w:r>
-      <w:proofErr w:type="gramEnd"/>
-      <w:r>
-        <w:t xml:space="preserve"> respiratoria (30+-5)</w:t>
+        <w:t>Frecuencia respiratoria (30+-5)</w:t>
       </w:r>
       <w:r>
         <w:rPr>
@@ -4322,14 +4120,9 @@
         <w:t>}</w:t>
       </w:r>
       <w:r>
-        <w:t xml:space="preserve">Temperatura: {temperatura} Tejido </w:t>
-      </w:r>
-      <w:proofErr w:type="gramStart"/>
-      <w:r>
-        <w:t>Tegumentario:{</w:t>
-      </w:r>
-      <w:proofErr w:type="spellStart"/>
-      <w:proofErr w:type="gramEnd"/>
+        <w:t>Temperatura: {temperatura} Tejido Tegumentario:{</w:t>
+      </w:r>
+      <w:proofErr w:type="spellStart"/>
       <w:r>
         <w:t>tegidotegumentario</w:t>
       </w:r>
@@ -4366,11 +4159,7 @@
         <w:t>}</w:t>
       </w:r>
       <w:r>
-        <w:t xml:space="preserve"> Tono </w:t>
-      </w:r>
-      <w:proofErr w:type="gramStart"/>
-      <w:r>
-        <w:t>Muscular:{</w:t>
+        <w:t xml:space="preserve"> Tono Muscular:{</w:t>
       </w:r>
       <w:proofErr w:type="spellStart"/>
       <w:r>
@@ -4388,11 +4177,7 @@
         <w:t xml:space="preserve"> </w:t>
       </w:r>
       <w:r>
-        <w:t xml:space="preserve"> Control</w:t>
-      </w:r>
-      <w:proofErr w:type="gramEnd"/>
-      <w:r>
-        <w:t xml:space="preserve"> Motor: </w:t>
+        <w:t xml:space="preserve"> Control Motor: </w:t>
       </w:r>
       <w:r>
         <w:rPr>
@@ -4556,14 +4341,7 @@
         <w:rPr>
           <w:u w:val="single"/>
         </w:rPr>
-        <w:t>{deformidades/</w:t>
-      </w:r>
-      <w:proofErr w:type="gramStart"/>
-      <w:r>
-        <w:rPr>
-          <w:u w:val="single"/>
-        </w:rPr>
-        <w:t>contracturas}</w:t>
+        <w:t>{deformidades/contracturas}</w:t>
       </w:r>
       <w:r>
         <w:rPr>
@@ -4573,18 +4351,9 @@
         <w:t xml:space="preserve"> </w:t>
       </w:r>
       <w:r>
-        <w:t xml:space="preserve"> Aparatos</w:t>
-      </w:r>
-      <w:proofErr w:type="gramEnd"/>
-      <w:r>
-        <w:t xml:space="preserve"> </w:t>
-      </w:r>
-      <w:proofErr w:type="gramStart"/>
-      <w:r>
-        <w:t>Ortopédicos:{</w:t>
-      </w:r>
-      <w:proofErr w:type="spellStart"/>
-      <w:proofErr w:type="gramEnd"/>
+        <w:t xml:space="preserve"> Aparatos Ortopédicos:{</w:t>
+      </w:r>
+      <w:proofErr w:type="spellStart"/>
       <w:r>
         <w:t>aparatosortopedicos</w:t>
       </w:r>
@@ -4910,7 +4679,6 @@
         </w:rPr>
         <w:t xml:space="preserve"> </w:t>
       </w:r>
-      <w:proofErr w:type="gramStart"/>
       <w:r>
         <w:rPr>
           <w:color w:val="000000"/>
@@ -4934,7 +4702,6 @@
         </w:rPr>
         <w:t>:</w:t>
       </w:r>
-      <w:proofErr w:type="gramEnd"/>
       <w:r>
         <w:t xml:space="preserve"> {</w:t>
       </w:r>
@@ -5084,6 +4851,9 @@
         </w:tabs>
         <w:spacing w:before="39"/>
       </w:pPr>
+      <w:r>
+        <w:t xml:space="preserve">                 </w:t>
+      </w:r>
       <w:r>
         <w:t xml:space="preserve"> Firma</w:t>
       </w:r>
@@ -5177,29 +4947,35 @@
         <w:rPr>
           <w:rFonts w:ascii="Verdana" w:hAnsi="Verdana"/>
         </w:rPr>
-        <w:t xml:space="preserve">           c.c. {</w:t>
-      </w:r>
-      <w:proofErr w:type="spellStart"/>
-      <w:proofErr w:type="gramStart"/>
+        <w:t xml:space="preserve">         c.c. {</w:t>
+      </w:r>
+      <w:proofErr w:type="spellStart"/>
       <w:r>
         <w:rPr>
           <w:rFonts w:ascii="Verdana" w:hAnsi="Verdana"/>
-        </w:rPr>
-        <w:t>documentorepresentante</w:t>
+          <w:b/>
+          <w:bCs/>
+        </w:rPr>
+        <w:t>cedulaAcudiente</w:t>
       </w:r>
       <w:proofErr w:type="spellEnd"/>
       <w:r>
         <w:rPr>
           <w:rFonts w:ascii="Verdana" w:hAnsi="Verdana"/>
         </w:rPr>
-        <w:t xml:space="preserve">}   </w:t>
-      </w:r>
-      <w:proofErr w:type="gramEnd"/>
+        <w:t xml:space="preserve">}                     </w:t>
+      </w:r>
       <w:r>
         <w:rPr>
           <w:rFonts w:ascii="Verdana" w:hAnsi="Verdana"/>
         </w:rPr>
-        <w:t xml:space="preserve">                          </w:t>
+        <w:t xml:space="preserve">       </w:t>
+      </w:r>
+      <w:r>
+        <w:rPr>
+          <w:rFonts w:ascii="Verdana" w:hAnsi="Verdana"/>
+        </w:rPr>
+        <w:t xml:space="preserve">      </w:t>
       </w:r>
       <w:r>
         <w:rPr>
@@ -5212,9 +4988,11 @@
       <w:r>
         <w:rPr>
           <w:rFonts w:ascii="Verdana" w:hAnsi="Verdana"/>
+          <w:b/>
+          <w:bCs/>
           <w:spacing w:val="-4"/>
         </w:rPr>
-        <w:t>documentoprofesional</w:t>
+        <w:t>cedulaFisioterapeuta</w:t>
       </w:r>
       <w:proofErr w:type="spellEnd"/>
       <w:r>
@@ -5516,11 +5294,7 @@
         <w:jc w:val="both"/>
       </w:pPr>
       <w:r>
-        <w:t xml:space="preserve">Atendiendo al ejercicio de la Patria Potestad, establecido en el Código Civil Colombiano en su artículo 288, el artículo 24 del Decreto 2820 de 1974 y la Ley de Infancia y Adolescencia, el Ministerio de Educación Nacional </w:t>
-      </w:r>
-      <w:proofErr w:type="gramStart"/>
-      <w:r>
-        <w:t>solicita</w:t>
+        <w:t>Atendiendo al ejercicio de la Patria Potestad, establecido en el Código Civil Colombiano en su artículo 288, el artículo 24 del Decreto 2820 de 1974 y la Ley de Infancia y Adolescencia, el Ministerio de Educación Nacional solicita</w:t>
       </w:r>
       <w:r>
         <w:rPr>
@@ -5531,14 +5305,12 @@
       <w:r>
         <w:t>la</w:t>
       </w:r>
-      <w:proofErr w:type="gramEnd"/>
       <w:r>
         <w:rPr>
           <w:spacing w:val="53"/>
         </w:rPr>
         <w:t xml:space="preserve">  </w:t>
       </w:r>
-      <w:proofErr w:type="gramStart"/>
       <w:r>
         <w:t>autorización</w:t>
       </w:r>
@@ -5551,14 +5323,12 @@
       <w:r>
         <w:t>escrita</w:t>
       </w:r>
-      <w:proofErr w:type="gramEnd"/>
       <w:r>
         <w:rPr>
           <w:spacing w:val="53"/>
         </w:rPr>
         <w:t xml:space="preserve">  </w:t>
       </w:r>
-      <w:proofErr w:type="gramStart"/>
       <w:r>
         <w:t>del</w:t>
       </w:r>
@@ -5569,15 +5339,7 @@
         <w:t xml:space="preserve">  </w:t>
       </w:r>
       <w:r>
-        <w:t>padre</w:t>
-      </w:r>
-      <w:proofErr w:type="gramEnd"/>
-      <w:r>
-        <w:t>/</w:t>
-      </w:r>
-      <w:proofErr w:type="gramStart"/>
-      <w:r>
-        <w:t>madre</w:t>
+        <w:t>padre/madre</w:t>
       </w:r>
       <w:r>
         <w:rPr>
@@ -5588,14 +5350,12 @@
       <w:r>
         <w:t>de</w:t>
       </w:r>
-      <w:proofErr w:type="gramEnd"/>
       <w:r>
         <w:rPr>
           <w:spacing w:val="51"/>
         </w:rPr>
         <w:t xml:space="preserve">  </w:t>
       </w:r>
-      <w:proofErr w:type="gramStart"/>
       <w:r>
         <w:t>familia</w:t>
       </w:r>
@@ -5608,14 +5368,12 @@
       <w:r>
         <w:t>o</w:t>
       </w:r>
-      <w:proofErr w:type="gramEnd"/>
       <w:r>
         <w:rPr>
           <w:spacing w:val="54"/>
         </w:rPr>
         <w:t xml:space="preserve">  </w:t>
       </w:r>
-      <w:proofErr w:type="gramStart"/>
       <w:r>
         <w:t>acudiente</w:t>
       </w:r>
@@ -5628,14 +5386,12 @@
       <w:r>
         <w:t>del</w:t>
       </w:r>
-      <w:proofErr w:type="gramEnd"/>
       <w:r>
         <w:rPr>
           <w:spacing w:val="53"/>
         </w:rPr>
         <w:t xml:space="preserve">  </w:t>
       </w:r>
-      <w:proofErr w:type="gramStart"/>
       <w:r>
         <w:t>menor</w:t>
       </w:r>
@@ -5648,7 +5404,6 @@
       <w:r>
         <w:t>de</w:t>
       </w:r>
-      <w:proofErr w:type="gramEnd"/>
       <w:r>
         <w:rPr>
           <w:spacing w:val="53"/>
@@ -5681,9 +5436,11 @@
       <w:proofErr w:type="spellStart"/>
       <w:r>
         <w:rPr>
-          <w:u w:val="single"/>
-        </w:rPr>
-        <w:t>firmaNombrenino</w:t>
+          <w:b/>
+          <w:bCs/>
+          <w:u w:val="single"/>
+        </w:rPr>
+        <w:t>autorizacionNombre</w:t>
       </w:r>
       <w:proofErr w:type="spellEnd"/>
       <w:r>
@@ -5749,9 +5506,11 @@
       <w:proofErr w:type="spellStart"/>
       <w:r>
         <w:rPr>
+          <w:b/>
+          <w:bCs/>
           <w:spacing w:val="94"/>
         </w:rPr>
-        <w:t>firmaregistro</w:t>
+        <w:t>autorizacionRegistro</w:t>
       </w:r>
       <w:proofErr w:type="spellEnd"/>
       <w:r>
@@ -6089,9 +5848,11 @@
       <w:proofErr w:type="spellStart"/>
       <w:r>
         <w:rPr>
-          <w:u w:val="single"/>
-        </w:rPr>
-        <w:t>NombreFirma</w:t>
+          <w:b/>
+          <w:bCs/>
+          <w:u w:val="single"/>
+        </w:rPr>
+        <w:t>nombreAcudiente</w:t>
       </w:r>
       <w:proofErr w:type="spellEnd"/>
       <w:r>
@@ -6110,7 +5871,9 @@
         <w:spacing w:before="268"/>
         <w:ind w:left="360" w:right="3215"/>
         <w:rPr>
-          <w:u w:val="single"/>
+          <w:b/>
+          <w:bCs/>
+          <w:lang w:val="es-CO"/>
         </w:rPr>
       </w:pPr>
       <w:r>
@@ -6270,16 +6033,16 @@
         </w:drawing>
       </w:r>
       <w:r>
-        <w:t xml:space="preserve">Cédula de </w:t>
-      </w:r>
-      <w:proofErr w:type="gramStart"/>
-      <w:r>
-        <w:t>ciudadanía:{</w:t>
-      </w:r>
-      <w:proofErr w:type="spellStart"/>
-      <w:proofErr w:type="gramEnd"/>
-      <w:r>
-        <w:t>cedulafirma</w:t>
+        <w:t>Cédula de ciudadanía:{</w:t>
+      </w:r>
+      <w:proofErr w:type="spellStart"/>
+      <w:r>
+        <w:rPr>
+          <w:b/>
+          <w:bCs/>
+          <w:lang w:val="es-CO"/>
+        </w:rPr>
+        <w:t>cedulaAcudiente</w:t>
       </w:r>
       <w:proofErr w:type="spellEnd"/>
       <w:r>
@@ -8160,7 +7923,6 @@
   <w:style w:type="character" w:default="1" w:styleId="Fuentedeprrafopredeter">
     <w:name w:val="Default Paragraph Font"/>
     <w:uiPriority w:val="1"/>
-    <w:semiHidden/>
     <w:unhideWhenUsed/>
   </w:style>
   <w:style w:type="table" w:default="1" w:styleId="Tablanormal">

</xml_diff>